<commit_message>
created the run_tests() function
</commit_message>
<xml_diff>
--- a/2XC3 Lab 4-5 .docx
+++ b/2XC3 Lab 4-5 .docx
@@ -37,25 +37,7 @@
           <w:sz w:val="26"/>
           <w:szCs w:val="26"/>
         </w:rPr>
-        <w:t xml:space="preserve">By: Abdullah </w:t>
-      </w:r>
-      <w:proofErr w:type="gramStart"/>
-      <w:r>
-        <w:rPr>
-          <w:color w:val="2F5496"/>
-          <w:sz w:val="26"/>
-          <w:szCs w:val="26"/>
-        </w:rPr>
-        <w:t>Khan,  Abdul</w:t>
-      </w:r>
-      <w:proofErr w:type="gramEnd"/>
-      <w:r>
-        <w:rPr>
-          <w:color w:val="2F5496"/>
-          <w:sz w:val="26"/>
-          <w:szCs w:val="26"/>
-        </w:rPr>
-        <w:t>-</w:t>
+        <w:t>By: Abdullah Khan,  Abdul-</w:t>
       </w:r>
       <w:proofErr w:type="spellStart"/>
       <w:r>
@@ -755,23 +737,7 @@
                 <w:sz w:val="26"/>
                 <w:szCs w:val="26"/>
               </w:rPr>
-              <w:t xml:space="preserve"> </w:t>
-            </w:r>
-            <w:proofErr w:type="gramStart"/>
-            <w:r>
-              <w:rPr>
-                <w:sz w:val="26"/>
-                <w:szCs w:val="26"/>
-              </w:rPr>
-              <w:t>Experiment  1</w:t>
-            </w:r>
-            <w:proofErr w:type="gramEnd"/>
-            <w:r>
-              <w:rPr>
-                <w:sz w:val="26"/>
-                <w:szCs w:val="26"/>
-              </w:rPr>
-              <w:t xml:space="preserve">                                                                </w:t>
+              <w:t xml:space="preserve"> Experiment  1                                                                </w:t>
             </w:r>
           </w:p>
           <w:p>
@@ -854,23 +820,7 @@
                 <w:sz w:val="26"/>
                 <w:szCs w:val="26"/>
               </w:rPr>
-              <w:t xml:space="preserve"> </w:t>
-            </w:r>
-            <w:proofErr w:type="gramStart"/>
-            <w:r>
-              <w:rPr>
-                <w:sz w:val="26"/>
-                <w:szCs w:val="26"/>
-              </w:rPr>
-              <w:t>Experiment  2</w:t>
-            </w:r>
-            <w:proofErr w:type="gramEnd"/>
-            <w:r>
-              <w:rPr>
-                <w:sz w:val="26"/>
-                <w:szCs w:val="26"/>
-              </w:rPr>
-              <w:t xml:space="preserve"> </w:t>
+              <w:t xml:space="preserve"> Experiment  2 </w:t>
             </w:r>
           </w:p>
           <w:p>
@@ -1795,113 +1745,331 @@
           <w:szCs w:val="26"/>
         </w:rPr>
       </w:pPr>
-      <w:r>
-        <w:rPr>
-          <w:color w:val="2F5496"/>
-          <w:sz w:val="26"/>
-          <w:szCs w:val="26"/>
-        </w:rPr>
-        <w:t xml:space="preserve"> </w:t>
-      </w:r>
-    </w:p>
-    <w:p>
-      <w:pPr>
-        <w:shd w:val="clear" w:color="auto" w:fill="FFFFFF"/>
-        <w:jc w:val="both"/>
-        <w:rPr>
-          <w:color w:val="2F5496"/>
-          <w:sz w:val="26"/>
-          <w:szCs w:val="26"/>
-        </w:rPr>
-      </w:pPr>
-      <w:r>
-        <w:rPr>
-          <w:color w:val="2F5496"/>
-          <w:sz w:val="26"/>
-          <w:szCs w:val="26"/>
+    </w:p>
+    <w:p>
+      <w:pPr>
+        <w:shd w:val="clear" w:color="auto" w:fill="FFFFFF"/>
+        <w:jc w:val="center"/>
+        <w:rPr>
+          <w:color w:val="2F5496"/>
+          <w:sz w:val="28"/>
+          <w:szCs w:val="28"/>
+        </w:rPr>
+      </w:pPr>
+      <w:r>
+        <w:rPr>
+          <w:color w:val="2F5496"/>
+          <w:sz w:val="28"/>
+          <w:szCs w:val="28"/>
         </w:rPr>
         <w:lastRenderedPageBreak/>
-        <w:t xml:space="preserve"> </w:t>
-      </w:r>
-    </w:p>
-    <w:p>
-      <w:pPr>
-        <w:shd w:val="clear" w:color="auto" w:fill="FFFFFF"/>
-        <w:jc w:val="both"/>
-        <w:rPr>
-          <w:color w:val="2F5496"/>
-          <w:sz w:val="26"/>
-          <w:szCs w:val="26"/>
-        </w:rPr>
-      </w:pPr>
-      <w:r>
-        <w:rPr>
-          <w:color w:val="2F5496"/>
-          <w:sz w:val="26"/>
-          <w:szCs w:val="26"/>
-        </w:rPr>
-        <w:t xml:space="preserve"> </w:t>
-      </w:r>
-    </w:p>
-    <w:p>
-      <w:pPr>
-        <w:shd w:val="clear" w:color="auto" w:fill="FFFFFF"/>
-        <w:jc w:val="both"/>
-        <w:rPr>
-          <w:color w:val="2F5496"/>
-          <w:sz w:val="26"/>
-          <w:szCs w:val="26"/>
-        </w:rPr>
-      </w:pPr>
-      <w:r>
-        <w:rPr>
-          <w:color w:val="2F5496"/>
-          <w:sz w:val="26"/>
-          <w:szCs w:val="26"/>
-        </w:rPr>
-        <w:t xml:space="preserve"> </w:t>
-      </w:r>
-    </w:p>
-    <w:p>
-      <w:pPr>
-        <w:shd w:val="clear" w:color="auto" w:fill="FFFFFF"/>
-        <w:jc w:val="both"/>
-        <w:rPr>
-          <w:color w:val="2F5496"/>
-          <w:sz w:val="26"/>
-          <w:szCs w:val="26"/>
-        </w:rPr>
-      </w:pPr>
-    </w:p>
-    <w:p>
-      <w:pPr>
-        <w:shd w:val="clear" w:color="auto" w:fill="FFFFFF"/>
-        <w:jc w:val="both"/>
-        <w:rPr>
-          <w:color w:val="2F5496"/>
-          <w:sz w:val="26"/>
-          <w:szCs w:val="26"/>
-        </w:rPr>
-      </w:pPr>
-    </w:p>
-    <w:p>
-      <w:pPr>
-        <w:shd w:val="clear" w:color="auto" w:fill="FFFFFF"/>
-        <w:jc w:val="both"/>
-        <w:rPr>
-          <w:color w:val="2F5496"/>
-          <w:sz w:val="26"/>
-          <w:szCs w:val="26"/>
-        </w:rPr>
-      </w:pPr>
-      <w:r>
-        <w:rPr>
-          <w:color w:val="2F5496"/>
-          <w:sz w:val="26"/>
-          <w:szCs w:val="26"/>
-        </w:rPr>
         <w:t>Experiment 1</w:t>
       </w:r>
+    </w:p>
+    <w:p>
+      <w:pPr>
+        <w:shd w:val="clear" w:color="auto" w:fill="FFFFFF"/>
+        <w:jc w:val="center"/>
+        <w:rPr>
+          <w:color w:val="2F5496"/>
+          <w:sz w:val="26"/>
+          <w:szCs w:val="26"/>
+        </w:rPr>
+      </w:pPr>
+    </w:p>
+    <w:p>
+      <w:pPr>
+        <w:shd w:val="clear" w:color="auto" w:fill="FFFFFF"/>
+        <w:jc w:val="center"/>
+        <w:rPr>
+          <w:color w:val="2F5496"/>
+          <w:sz w:val="26"/>
+          <w:szCs w:val="26"/>
+        </w:rPr>
+      </w:pPr>
+    </w:p>
+    <w:p>
+      <w:pPr>
+        <w:shd w:val="clear" w:color="auto" w:fill="FFFFFF"/>
+        <w:rPr>
+          <w:color w:val="2F5496"/>
+        </w:rPr>
+      </w:pPr>
+      <w:r>
+        <w:rPr>
+          <w:color w:val="2F5496"/>
+        </w:rPr>
+        <w:t>Outline</w:t>
+      </w:r>
+    </w:p>
+    <w:p>
+      <w:pPr>
+        <w:shd w:val="clear" w:color="auto" w:fill="FFFFFF"/>
+        <w:rPr>
+          <w:color w:val="000000" w:themeColor="text1"/>
+          <w14:shadow w14:blurRad="38100" w14:dist="19050" w14:dir="2700000" w14:sx="100000" w14:sy="100000" w14:kx="0" w14:ky="0" w14:algn="tl">
+            <w14:schemeClr w14:val="dk1">
+              <w14:alpha w14:val="60000"/>
+            </w14:schemeClr>
+          </w14:shadow>
+          <w14:textOutline w14:w="0" w14:cap="flat" w14:cmpd="sng" w14:algn="ctr">
+            <w14:noFill/>
+            <w14:prstDash w14:val="solid"/>
+            <w14:round/>
+          </w14:textOutline>
+        </w:rPr>
+      </w:pPr>
+      <w:r>
+        <w:rPr>
+          <w:color w:val="2F5496"/>
+        </w:rPr>
+        <w:tab/>
+      </w:r>
+      <w:r>
+        <w:t xml:space="preserve">The purpose of this experiment is to see how </w:t>
+      </w:r>
+      <w:r>
+        <w:rPr>
+          <w:color w:val="000000" w:themeColor="text1"/>
+          <w14:shadow w14:blurRad="38100" w14:dist="19050" w14:dir="2700000" w14:sx="100000" w14:sy="100000" w14:kx="0" w14:ky="0" w14:algn="tl">
+            <w14:schemeClr w14:val="dk1">
+              <w14:alpha w14:val="60000"/>
+            </w14:schemeClr>
+          </w14:shadow>
+          <w14:textOutline w14:w="0" w14:cap="flat" w14:cmpd="sng" w14:algn="ctr">
+            <w14:noFill/>
+            <w14:prstDash w14:val="solid"/>
+            <w14:round/>
+          </w14:textOutline>
+        </w:rPr>
+        <w:t xml:space="preserve"> </w:t>
+      </w:r>
+    </w:p>
+    <w:p>
+      <w:pPr>
+        <w:shd w:val="clear" w:color="auto" w:fill="FFFFFF"/>
+        <w:rPr>
+          <w:color w:val="2F5496"/>
+          <w:sz w:val="26"/>
+          <w:szCs w:val="26"/>
+        </w:rPr>
+      </w:pPr>
+    </w:p>
+    <w:p>
+      <w:pPr>
+        <w:shd w:val="clear" w:color="auto" w:fill="FFFFFF"/>
+        <w:rPr>
+          <w:color w:val="2F5496"/>
+          <w:sz w:val="26"/>
+          <w:szCs w:val="26"/>
+        </w:rPr>
+      </w:pPr>
+    </w:p>
+    <w:p>
+      <w:pPr>
+        <w:shd w:val="clear" w:color="auto" w:fill="FFFFFF"/>
+        <w:rPr>
+          <w:color w:val="2F5496"/>
+          <w:sz w:val="26"/>
+          <w:szCs w:val="26"/>
+        </w:rPr>
+      </w:pPr>
+    </w:p>
+    <w:p>
+      <w:pPr>
+        <w:shd w:val="clear" w:color="auto" w:fill="FFFFFF"/>
+        <w:rPr>
+          <w:color w:val="2F5496"/>
+          <w:sz w:val="26"/>
+          <w:szCs w:val="26"/>
+        </w:rPr>
+      </w:pPr>
+    </w:p>
+    <w:p>
+      <w:pPr>
+        <w:shd w:val="clear" w:color="auto" w:fill="FFFFFF"/>
+        <w:rPr>
+          <w:color w:val="2F5496"/>
+          <w:sz w:val="26"/>
+          <w:szCs w:val="26"/>
+        </w:rPr>
+      </w:pPr>
+    </w:p>
+    <w:p>
+      <w:pPr>
+        <w:shd w:val="clear" w:color="auto" w:fill="FFFFFF"/>
+        <w:rPr>
+          <w:color w:val="2F5496"/>
+          <w:sz w:val="26"/>
+          <w:szCs w:val="26"/>
+        </w:rPr>
+      </w:pPr>
+    </w:p>
+    <w:p>
+      <w:pPr>
+        <w:shd w:val="clear" w:color="auto" w:fill="FFFFFF"/>
+        <w:rPr>
+          <w:color w:val="2F5496"/>
+          <w:sz w:val="26"/>
+          <w:szCs w:val="26"/>
+        </w:rPr>
+      </w:pPr>
+    </w:p>
+    <w:p>
+      <w:pPr>
+        <w:shd w:val="clear" w:color="auto" w:fill="FFFFFF"/>
+        <w:rPr>
+          <w:color w:val="2F5496"/>
+          <w:sz w:val="26"/>
+          <w:szCs w:val="26"/>
+        </w:rPr>
+      </w:pPr>
+    </w:p>
+    <w:p>
+      <w:pPr>
+        <w:shd w:val="clear" w:color="auto" w:fill="FFFFFF"/>
+        <w:rPr>
+          <w:color w:val="2F5496"/>
+          <w:sz w:val="26"/>
+          <w:szCs w:val="26"/>
+        </w:rPr>
+      </w:pPr>
+    </w:p>
+    <w:p>
+      <w:pPr>
+        <w:shd w:val="clear" w:color="auto" w:fill="FFFFFF"/>
+        <w:rPr>
+          <w:color w:val="2F5496"/>
+          <w:sz w:val="26"/>
+          <w:szCs w:val="26"/>
+        </w:rPr>
+      </w:pPr>
+    </w:p>
+    <w:p>
+      <w:pPr>
+        <w:shd w:val="clear" w:color="auto" w:fill="FFFFFF"/>
+        <w:rPr>
+          <w:color w:val="2F5496"/>
+          <w:sz w:val="26"/>
+          <w:szCs w:val="26"/>
+        </w:rPr>
+      </w:pPr>
+    </w:p>
+    <w:p>
+      <w:pPr>
+        <w:shd w:val="clear" w:color="auto" w:fill="FFFFFF"/>
+        <w:rPr>
+          <w:color w:val="2F5496"/>
+          <w:sz w:val="26"/>
+          <w:szCs w:val="26"/>
+        </w:rPr>
+      </w:pPr>
+    </w:p>
+    <w:p>
+      <w:pPr>
+        <w:shd w:val="clear" w:color="auto" w:fill="FFFFFF"/>
+        <w:rPr>
+          <w:color w:val="2F5496"/>
+          <w:sz w:val="26"/>
+          <w:szCs w:val="26"/>
+        </w:rPr>
+      </w:pPr>
+    </w:p>
+    <w:p>
+      <w:pPr>
+        <w:shd w:val="clear" w:color="auto" w:fill="FFFFFF"/>
+        <w:rPr>
+          <w:color w:val="2F5496"/>
+          <w:sz w:val="26"/>
+          <w:szCs w:val="26"/>
+        </w:rPr>
+      </w:pPr>
+    </w:p>
+    <w:p>
+      <w:pPr>
+        <w:shd w:val="clear" w:color="auto" w:fill="FFFFFF"/>
+        <w:rPr>
+          <w:color w:val="2F5496"/>
+          <w:sz w:val="26"/>
+          <w:szCs w:val="26"/>
+        </w:rPr>
+      </w:pPr>
+    </w:p>
+    <w:p>
+      <w:pPr>
+        <w:shd w:val="clear" w:color="auto" w:fill="FFFFFF"/>
+        <w:rPr>
+          <w:color w:val="2F5496"/>
+          <w:sz w:val="26"/>
+          <w:szCs w:val="26"/>
+        </w:rPr>
+      </w:pPr>
+    </w:p>
+    <w:p>
+      <w:pPr>
+        <w:shd w:val="clear" w:color="auto" w:fill="FFFFFF"/>
+        <w:jc w:val="center"/>
+        <w:rPr>
+          <w:color w:val="2F5496"/>
+          <w:sz w:val="26"/>
+          <w:szCs w:val="26"/>
+        </w:rPr>
+      </w:pPr>
+    </w:p>
+    <w:p>
+      <w:pPr>
+        <w:shd w:val="clear" w:color="auto" w:fill="FFFFFF"/>
+        <w:jc w:val="center"/>
+        <w:rPr>
+          <w:color w:val="2F5496"/>
+          <w:sz w:val="26"/>
+          <w:szCs w:val="26"/>
+        </w:rPr>
+      </w:pPr>
+    </w:p>
+    <w:p>
+      <w:pPr>
+        <w:shd w:val="clear" w:color="auto" w:fill="FFFFFF"/>
+        <w:jc w:val="center"/>
+        <w:rPr>
+          <w:color w:val="2F5496"/>
+          <w:sz w:val="26"/>
+          <w:szCs w:val="26"/>
+        </w:rPr>
+      </w:pPr>
+    </w:p>
+    <w:p>
+      <w:pPr>
+        <w:shd w:val="clear" w:color="auto" w:fill="FFFFFF"/>
+        <w:jc w:val="center"/>
+        <w:rPr>
+          <w:color w:val="2F5496"/>
+          <w:sz w:val="26"/>
+          <w:szCs w:val="26"/>
+        </w:rPr>
+      </w:pPr>
+    </w:p>
+    <w:p>
+      <w:pPr>
+        <w:shd w:val="clear" w:color="auto" w:fill="FFFFFF"/>
+        <w:jc w:val="center"/>
+        <w:rPr>
+          <w:color w:val="2F5496"/>
+          <w:sz w:val="26"/>
+          <w:szCs w:val="26"/>
+        </w:rPr>
+      </w:pPr>
+    </w:p>
+    <w:p>
+      <w:pPr>
+        <w:shd w:val="clear" w:color="auto" w:fill="FFFFFF"/>
+        <w:jc w:val="center"/>
+        <w:rPr>
+          <w:color w:val="2F5496"/>
+          <w:sz w:val="26"/>
+          <w:szCs w:val="26"/>
+        </w:rPr>
+      </w:pPr>
     </w:p>
     <w:p>
       <w:pPr>
@@ -2084,6 +2252,7 @@
           <w:sz w:val="21"/>
           <w:szCs w:val="21"/>
         </w:rPr>
+        <w:lastRenderedPageBreak/>
         <w:t xml:space="preserve">Figure 1.2: experiment1.py line 155-213 </w:t>
       </w:r>
     </w:p>
@@ -2417,34 +2586,482 @@
         <w:jc w:val="both"/>
       </w:pPr>
       <w:r>
+        <w:t xml:space="preserve">Figure 3.1: Exp3.py line 147 </w:t>
+      </w:r>
+    </w:p>
+    <w:p>
+      <w:pPr>
+        <w:shd w:val="clear" w:color="auto" w:fill="FFFFFF"/>
+        <w:jc w:val="center"/>
+      </w:pPr>
+      <w:r>
+        <w:t xml:space="preserve"> </w:t>
+      </w:r>
+    </w:p>
+    <w:p>
+      <w:pPr>
+        <w:shd w:val="clear" w:color="auto" w:fill="FFFFFF"/>
+        <w:jc w:val="both"/>
+      </w:pPr>
+      <w:r>
+        <w:t xml:space="preserve"> </w:t>
+      </w:r>
+    </w:p>
+    <w:p>
+      <w:pPr>
+        <w:shd w:val="clear" w:color="auto" w:fill="FFFFFF"/>
+        <w:jc w:val="center"/>
+      </w:pPr>
+      <w:r>
+        <w:t xml:space="preserve"> </w:t>
+      </w:r>
+    </w:p>
+    <w:p>
+      <w:pPr>
+        <w:shd w:val="clear" w:color="auto" w:fill="FFFFFF"/>
+        <w:jc w:val="center"/>
+        <w:rPr>
+          <w:color w:val="2F5496"/>
+          <w:sz w:val="26"/>
+          <w:szCs w:val="26"/>
+        </w:rPr>
+      </w:pPr>
+      <w:r>
+        <w:rPr>
+          <w:color w:val="2F5496"/>
+          <w:sz w:val="26"/>
+          <w:szCs w:val="26"/>
+        </w:rPr>
+        <w:t xml:space="preserve">Experiment 4 </w:t>
+      </w:r>
+    </w:p>
+    <w:p>
+      <w:pPr>
+        <w:shd w:val="clear" w:color="auto" w:fill="FFFFFF"/>
+        <w:jc w:val="both"/>
+        <w:rPr>
+          <w:sz w:val="21"/>
+          <w:szCs w:val="21"/>
+        </w:rPr>
+      </w:pPr>
+      <w:r>
+        <w:rPr>
+          <w:sz w:val="21"/>
+          <w:szCs w:val="21"/>
+        </w:rPr>
+        <w:t xml:space="preserve">Figure 4.1: Exp4.py line 334 </w:t>
+      </w:r>
+    </w:p>
+    <w:p>
+      <w:pPr>
+        <w:shd w:val="clear" w:color="auto" w:fill="FFFFFF"/>
+        <w:jc w:val="both"/>
+        <w:rPr>
+          <w:sz w:val="21"/>
+          <w:szCs w:val="21"/>
+        </w:rPr>
+      </w:pPr>
+      <w:r>
+        <w:rPr>
+          <w:sz w:val="21"/>
+          <w:szCs w:val="21"/>
+        </w:rPr>
+        <w:t xml:space="preserve">Figure 4.2: Exp4.py line 338 </w:t>
+      </w:r>
+    </w:p>
+    <w:p>
+      <w:pPr>
+        <w:shd w:val="clear" w:color="auto" w:fill="FFFFFF"/>
+        <w:jc w:val="both"/>
+        <w:rPr>
+          <w:sz w:val="21"/>
+          <w:szCs w:val="21"/>
+        </w:rPr>
+      </w:pPr>
+      <w:r>
+        <w:rPr>
+          <w:sz w:val="21"/>
+          <w:szCs w:val="21"/>
+        </w:rPr>
+        <w:t xml:space="preserve">Figure 4.3: Exp4.py line 341 </w:t>
+      </w:r>
+    </w:p>
+    <w:p>
+      <w:pPr>
+        <w:shd w:val="clear" w:color="auto" w:fill="FFFFFF"/>
+        <w:jc w:val="both"/>
+        <w:rPr>
+          <w:sz w:val="21"/>
+          <w:szCs w:val="21"/>
+        </w:rPr>
+      </w:pPr>
+      <w:r>
+        <w:rPr>
+          <w:sz w:val="21"/>
+          <w:szCs w:val="21"/>
+        </w:rPr>
+        <w:t xml:space="preserve">Figure 4.4: Exp4.py line 344 </w:t>
+      </w:r>
+    </w:p>
+    <w:p>
+      <w:pPr>
+        <w:shd w:val="clear" w:color="auto" w:fill="FFFFFF"/>
+        <w:jc w:val="both"/>
+        <w:rPr>
+          <w:sz w:val="21"/>
+          <w:szCs w:val="21"/>
+        </w:rPr>
+      </w:pPr>
+      <w:r>
+        <w:rPr>
+          <w:sz w:val="21"/>
+          <w:szCs w:val="21"/>
+        </w:rPr>
+        <w:t xml:space="preserve"> </w:t>
+      </w:r>
+    </w:p>
+    <w:p>
+      <w:pPr>
+        <w:shd w:val="clear" w:color="auto" w:fill="FFFFFF"/>
+        <w:jc w:val="center"/>
+        <w:rPr>
+          <w:color w:val="2F5496"/>
+          <w:sz w:val="26"/>
+          <w:szCs w:val="26"/>
+        </w:rPr>
+      </w:pPr>
+      <w:r>
+        <w:rPr>
+          <w:color w:val="2F5496"/>
+          <w:sz w:val="26"/>
+          <w:szCs w:val="26"/>
+        </w:rPr>
+        <w:t xml:space="preserve">Experiment 5 </w:t>
+      </w:r>
+    </w:p>
+    <w:p>
+      <w:pPr>
+        <w:shd w:val="clear" w:color="auto" w:fill="FFFFFF"/>
+        <w:jc w:val="both"/>
+        <w:rPr>
+          <w:sz w:val="21"/>
+          <w:szCs w:val="21"/>
+        </w:rPr>
+      </w:pPr>
+      <w:r>
+        <w:rPr>
+          <w:sz w:val="21"/>
+          <w:szCs w:val="21"/>
+        </w:rPr>
+        <w:t xml:space="preserve">Figure 5.1: Exp5.py line 218 </w:t>
+      </w:r>
+    </w:p>
+    <w:p>
+      <w:pPr>
+        <w:shd w:val="clear" w:color="auto" w:fill="FFFFFF"/>
+        <w:rPr>
+          <w:color w:val="2F5496"/>
+          <w:sz w:val="26"/>
+          <w:szCs w:val="26"/>
+        </w:rPr>
+      </w:pPr>
+    </w:p>
+    <w:p>
+      <w:pPr>
+        <w:shd w:val="clear" w:color="auto" w:fill="FFFFFF"/>
+        <w:rPr>
+          <w:color w:val="2F5496"/>
+          <w:sz w:val="26"/>
+          <w:szCs w:val="26"/>
+        </w:rPr>
+      </w:pPr>
+    </w:p>
+    <w:p>
+      <w:pPr>
+        <w:shd w:val="clear" w:color="auto" w:fill="FFFFFF"/>
+        <w:rPr>
+          <w:color w:val="2F5496"/>
+          <w:sz w:val="26"/>
+          <w:szCs w:val="26"/>
+        </w:rPr>
+      </w:pPr>
+    </w:p>
+    <w:p>
+      <w:pPr>
+        <w:shd w:val="clear" w:color="auto" w:fill="FFFFFF"/>
+        <w:jc w:val="center"/>
+        <w:rPr>
+          <w:color w:val="2F5496"/>
+          <w:sz w:val="26"/>
+          <w:szCs w:val="26"/>
+        </w:rPr>
+      </w:pPr>
+      <w:r>
+        <w:rPr>
+          <w:color w:val="2F5496"/>
+          <w:sz w:val="26"/>
+          <w:szCs w:val="26"/>
+        </w:rPr>
+        <w:t xml:space="preserve">Experiment 6 </w:t>
+      </w:r>
+    </w:p>
+    <w:p>
+      <w:pPr>
+        <w:shd w:val="clear" w:color="auto" w:fill="FFFFFF"/>
+        <w:jc w:val="both"/>
+        <w:rPr>
+          <w:sz w:val="21"/>
+          <w:szCs w:val="21"/>
+        </w:rPr>
+      </w:pPr>
+      <w:r>
+        <w:rPr>
+          <w:sz w:val="21"/>
+          <w:szCs w:val="21"/>
+        </w:rPr>
+        <w:t xml:space="preserve">Figure 6.1: experiment6.py line 197-204 </w:t>
+      </w:r>
+    </w:p>
+    <w:p>
+      <w:pPr>
+        <w:shd w:val="clear" w:color="auto" w:fill="FFFFFF"/>
+        <w:jc w:val="both"/>
+        <w:rPr>
+          <w:sz w:val="21"/>
+          <w:szCs w:val="21"/>
+        </w:rPr>
+      </w:pPr>
+      <w:r>
+        <w:rPr>
+          <w:sz w:val="21"/>
+          <w:szCs w:val="21"/>
+        </w:rPr>
+        <w:t xml:space="preserve">Figure 6.2: experiment6.py line 207-214 </w:t>
+      </w:r>
+    </w:p>
+    <w:p>
+      <w:pPr>
+        <w:shd w:val="clear" w:color="auto" w:fill="FFFFFF"/>
+        <w:jc w:val="both"/>
+        <w:rPr>
+          <w:sz w:val="21"/>
+          <w:szCs w:val="21"/>
+        </w:rPr>
+      </w:pPr>
+      <w:r>
+        <w:rPr>
+          <w:sz w:val="21"/>
+          <w:szCs w:val="21"/>
+        </w:rPr>
+        <w:t xml:space="preserve">Figure 6.3: experiment6.py line 217-224 </w:t>
+      </w:r>
+    </w:p>
+    <w:p>
+      <w:pPr>
+        <w:shd w:val="clear" w:color="auto" w:fill="FFFFFF"/>
+        <w:jc w:val="both"/>
+        <w:rPr>
+          <w:sz w:val="21"/>
+          <w:szCs w:val="21"/>
+        </w:rPr>
+      </w:pPr>
+      <w:r>
+        <w:rPr>
+          <w:sz w:val="21"/>
+          <w:szCs w:val="21"/>
+        </w:rPr>
+        <w:t xml:space="preserve">Figure 6.4: experiment6.py line 227-234 </w:t>
+      </w:r>
+    </w:p>
+    <w:p>
+      <w:pPr>
+        <w:shd w:val="clear" w:color="auto" w:fill="FFFFFF"/>
+        <w:jc w:val="both"/>
+        <w:rPr>
+          <w:sz w:val="21"/>
+          <w:szCs w:val="21"/>
+        </w:rPr>
+      </w:pPr>
+      <w:r>
+        <w:rPr>
+          <w:sz w:val="21"/>
+          <w:szCs w:val="21"/>
+        </w:rPr>
         <w:lastRenderedPageBreak/>
-        <w:t xml:space="preserve">Figure 3.1: Exp3.py line 147 </w:t>
+        <w:t xml:space="preserve"> </w:t>
       </w:r>
     </w:p>
     <w:p>
       <w:pPr>
         <w:shd w:val="clear" w:color="auto" w:fill="FFFFFF"/>
         <w:jc w:val="center"/>
-      </w:pPr>
-      <w:r>
-        <w:t xml:space="preserve"> </w:t>
-      </w:r>
-    </w:p>
-    <w:p>
-      <w:pPr>
-        <w:shd w:val="clear" w:color="auto" w:fill="FFFFFF"/>
-        <w:jc w:val="both"/>
-      </w:pPr>
-      <w:r>
-        <w:t xml:space="preserve"> </w:t>
+        <w:rPr>
+          <w:color w:val="2F5496"/>
+          <w:sz w:val="26"/>
+          <w:szCs w:val="26"/>
+        </w:rPr>
+      </w:pPr>
+      <w:r>
+        <w:rPr>
+          <w:color w:val="2F5496"/>
+          <w:sz w:val="26"/>
+          <w:szCs w:val="26"/>
+        </w:rPr>
+        <w:t xml:space="preserve">Experiment 7 </w:t>
+      </w:r>
+    </w:p>
+    <w:p>
+      <w:pPr>
+        <w:shd w:val="clear" w:color="auto" w:fill="FFFFFF"/>
+        <w:jc w:val="both"/>
+        <w:rPr>
+          <w:sz w:val="21"/>
+          <w:szCs w:val="21"/>
+        </w:rPr>
+      </w:pPr>
+      <w:r>
+        <w:rPr>
+          <w:sz w:val="21"/>
+          <w:szCs w:val="21"/>
+        </w:rPr>
+        <w:t xml:space="preserve">Figure 7.1: experiment7topBottom.py line 127-133 </w:t>
+      </w:r>
+    </w:p>
+    <w:p>
+      <w:pPr>
+        <w:shd w:val="clear" w:color="auto" w:fill="FFFFFF"/>
+        <w:jc w:val="both"/>
+        <w:rPr>
+          <w:sz w:val="21"/>
+          <w:szCs w:val="21"/>
+        </w:rPr>
+      </w:pPr>
+      <w:r>
+        <w:rPr>
+          <w:sz w:val="21"/>
+          <w:szCs w:val="21"/>
+        </w:rPr>
+        <w:t xml:space="preserve">Figure 7.2: experiment7bottomUp.py line 209.215 </w:t>
+      </w:r>
+    </w:p>
+    <w:p>
+      <w:pPr>
+        <w:shd w:val="clear" w:color="auto" w:fill="FFFFFF"/>
+        <w:jc w:val="both"/>
+        <w:rPr>
+          <w:sz w:val="21"/>
+          <w:szCs w:val="21"/>
+        </w:rPr>
+      </w:pPr>
+      <w:r>
+        <w:rPr>
+          <w:sz w:val="21"/>
+          <w:szCs w:val="21"/>
+        </w:rPr>
+        <w:t xml:space="preserve">Figure 7.3: experiment7topBottom.py line 137-143 </w:t>
+      </w:r>
+    </w:p>
+    <w:p>
+      <w:pPr>
+        <w:shd w:val="clear" w:color="auto" w:fill="FFFFFF"/>
+        <w:jc w:val="both"/>
+        <w:rPr>
+          <w:sz w:val="21"/>
+          <w:szCs w:val="21"/>
+        </w:rPr>
+      </w:pPr>
+      <w:r>
+        <w:rPr>
+          <w:sz w:val="21"/>
+          <w:szCs w:val="21"/>
+        </w:rPr>
+        <w:t xml:space="preserve">Figure 7.4: experiment7bottomTop.py line 219.225 </w:t>
+      </w:r>
+    </w:p>
+    <w:p>
+      <w:pPr>
+        <w:shd w:val="clear" w:color="auto" w:fill="FFFFFF"/>
+        <w:jc w:val="both"/>
+        <w:rPr>
+          <w:sz w:val="21"/>
+          <w:szCs w:val="21"/>
+        </w:rPr>
+      </w:pPr>
+      <w:r>
+        <w:rPr>
+          <w:sz w:val="21"/>
+          <w:szCs w:val="21"/>
+        </w:rPr>
+        <w:t xml:space="preserve">Figure 7.5: experiment7topBottom.py line 147-153 </w:t>
+      </w:r>
+    </w:p>
+    <w:p>
+      <w:pPr>
+        <w:shd w:val="clear" w:color="auto" w:fill="FFFFFF"/>
+        <w:jc w:val="both"/>
+        <w:rPr>
+          <w:sz w:val="21"/>
+          <w:szCs w:val="21"/>
+        </w:rPr>
+      </w:pPr>
+      <w:r>
+        <w:rPr>
+          <w:sz w:val="21"/>
+          <w:szCs w:val="21"/>
+        </w:rPr>
+        <w:t xml:space="preserve">Figure 7.6: experiment7bottomTop.py line 229-235 </w:t>
+      </w:r>
+    </w:p>
+    <w:p>
+      <w:pPr>
+        <w:shd w:val="clear" w:color="auto" w:fill="FFFFFF"/>
+        <w:jc w:val="both"/>
+        <w:rPr>
+          <w:sz w:val="21"/>
+          <w:szCs w:val="21"/>
+        </w:rPr>
+      </w:pPr>
+      <w:r>
+        <w:rPr>
+          <w:sz w:val="21"/>
+          <w:szCs w:val="21"/>
+        </w:rPr>
+        <w:t xml:space="preserve">Figure 7.7: experiment7topBottom.py line 157-163 </w:t>
+      </w:r>
+    </w:p>
+    <w:p>
+      <w:pPr>
+        <w:shd w:val="clear" w:color="auto" w:fill="FFFFFF"/>
+        <w:jc w:val="both"/>
+        <w:rPr>
+          <w:sz w:val="21"/>
+          <w:szCs w:val="21"/>
+        </w:rPr>
+      </w:pPr>
+      <w:r>
+        <w:rPr>
+          <w:sz w:val="21"/>
+          <w:szCs w:val="21"/>
+        </w:rPr>
+        <w:t xml:space="preserve">Figure 7.8: experiment7bottomTop.py line 239-245 </w:t>
       </w:r>
     </w:p>
     <w:p>
       <w:pPr>
         <w:shd w:val="clear" w:color="auto" w:fill="FFFFFF"/>
         <w:jc w:val="center"/>
-      </w:pPr>
-      <w:r>
+        <w:rPr>
+          <w:color w:val="2F5496"/>
+          <w:sz w:val="26"/>
+          <w:szCs w:val="26"/>
+        </w:rPr>
+      </w:pPr>
+      <w:r>
+        <w:rPr>
+          <w:color w:val="2F5496"/>
+          <w:sz w:val="26"/>
+          <w:szCs w:val="26"/>
+        </w:rPr>
         <w:t xml:space="preserve"> </w:t>
       </w:r>
     </w:p>
@@ -2464,92 +3081,143 @@
           <w:sz w:val="26"/>
           <w:szCs w:val="26"/>
         </w:rPr>
-        <w:t xml:space="preserve">Experiment 4 </w:t>
-      </w:r>
-    </w:p>
-    <w:p>
-      <w:pPr>
-        <w:shd w:val="clear" w:color="auto" w:fill="FFFFFF"/>
-        <w:jc w:val="both"/>
-        <w:rPr>
-          <w:sz w:val="21"/>
-          <w:szCs w:val="21"/>
-        </w:rPr>
-      </w:pPr>
-      <w:r>
-        <w:rPr>
-          <w:sz w:val="21"/>
-          <w:szCs w:val="21"/>
-        </w:rPr>
-        <w:t xml:space="preserve">Figure 4.1: Exp4.py line 334 </w:t>
-      </w:r>
-    </w:p>
-    <w:p>
-      <w:pPr>
-        <w:shd w:val="clear" w:color="auto" w:fill="FFFFFF"/>
-        <w:jc w:val="both"/>
-        <w:rPr>
-          <w:sz w:val="21"/>
-          <w:szCs w:val="21"/>
-        </w:rPr>
-      </w:pPr>
-      <w:r>
-        <w:rPr>
-          <w:sz w:val="21"/>
-          <w:szCs w:val="21"/>
-        </w:rPr>
-        <w:t xml:space="preserve">Figure 4.2: Exp4.py line 338 </w:t>
-      </w:r>
-    </w:p>
-    <w:p>
-      <w:pPr>
-        <w:shd w:val="clear" w:color="auto" w:fill="FFFFFF"/>
-        <w:jc w:val="both"/>
-        <w:rPr>
-          <w:sz w:val="21"/>
-          <w:szCs w:val="21"/>
-        </w:rPr>
-      </w:pPr>
-      <w:r>
-        <w:rPr>
-          <w:sz w:val="21"/>
-          <w:szCs w:val="21"/>
-        </w:rPr>
-        <w:t xml:space="preserve">Figure 4.3: Exp4.py line 341 </w:t>
-      </w:r>
-    </w:p>
-    <w:p>
-      <w:pPr>
-        <w:shd w:val="clear" w:color="auto" w:fill="FFFFFF"/>
-        <w:jc w:val="both"/>
-        <w:rPr>
-          <w:sz w:val="21"/>
-          <w:szCs w:val="21"/>
-        </w:rPr>
-      </w:pPr>
-      <w:r>
-        <w:rPr>
-          <w:sz w:val="21"/>
-          <w:szCs w:val="21"/>
-        </w:rPr>
-        <w:t xml:space="preserve">Figure 4.4: Exp4.py line 344 </w:t>
-      </w:r>
-    </w:p>
-    <w:p>
-      <w:pPr>
-        <w:shd w:val="clear" w:color="auto" w:fill="FFFFFF"/>
-        <w:jc w:val="both"/>
-        <w:rPr>
-          <w:sz w:val="21"/>
-          <w:szCs w:val="21"/>
-        </w:rPr>
-      </w:pPr>
-      <w:r>
-        <w:rPr>
-          <w:sz w:val="21"/>
-          <w:szCs w:val="21"/>
-        </w:rPr>
-        <w:t xml:space="preserve"> </w:t>
+        <w:t xml:space="preserve">Experiment 8 </w:t>
+      </w:r>
+    </w:p>
+    <w:p>
+      <w:pPr>
+        <w:shd w:val="clear" w:color="auto" w:fill="FFFFFF"/>
+        <w:jc w:val="both"/>
+        <w:rPr>
+          <w:sz w:val="21"/>
+          <w:szCs w:val="21"/>
+        </w:rPr>
+      </w:pPr>
+      <w:r>
+        <w:rPr>
+          <w:sz w:val="21"/>
+          <w:szCs w:val="21"/>
+        </w:rPr>
+        <w:t xml:space="preserve">Figure 8.1: experiment8.py line 267-275 </w:t>
+      </w:r>
+    </w:p>
+    <w:p>
+      <w:pPr>
+        <w:shd w:val="clear" w:color="auto" w:fill="FFFFFF"/>
+        <w:jc w:val="both"/>
+        <w:rPr>
+          <w:sz w:val="21"/>
+          <w:szCs w:val="21"/>
+        </w:rPr>
+      </w:pPr>
+      <w:r>
+        <w:rPr>
+          <w:sz w:val="21"/>
+          <w:szCs w:val="21"/>
+        </w:rPr>
+        <w:t xml:space="preserve">Figure 8.2: experiment8.py line 279-287 </w:t>
+      </w:r>
+    </w:p>
+    <w:p>
+      <w:pPr>
+        <w:shd w:val="clear" w:color="auto" w:fill="FFFFFF"/>
+        <w:jc w:val="both"/>
+        <w:rPr>
+          <w:sz w:val="21"/>
+          <w:szCs w:val="21"/>
+        </w:rPr>
+      </w:pPr>
+      <w:r>
+        <w:rPr>
+          <w:sz w:val="21"/>
+          <w:szCs w:val="21"/>
+        </w:rPr>
+        <w:t xml:space="preserve">Figure 8.3: experiment8.py line 290-298 </w:t>
+      </w:r>
+    </w:p>
+    <w:p>
+      <w:pPr>
+        <w:shd w:val="clear" w:color="auto" w:fill="FFFFFF"/>
+        <w:jc w:val="both"/>
+        <w:rPr>
+          <w:sz w:val="21"/>
+          <w:szCs w:val="21"/>
+        </w:rPr>
+      </w:pPr>
+      <w:r>
+        <w:rPr>
+          <w:sz w:val="21"/>
+          <w:szCs w:val="21"/>
+        </w:rPr>
+        <w:t xml:space="preserve">Figure 8.4: experiment8.py line 301-309 </w:t>
+      </w:r>
+    </w:p>
+    <w:p>
+      <w:pPr>
+        <w:shd w:val="clear" w:color="auto" w:fill="FFFFFF"/>
+        <w:jc w:val="both"/>
+        <w:rPr>
+          <w:sz w:val="21"/>
+          <w:szCs w:val="21"/>
+        </w:rPr>
+      </w:pPr>
+      <w:r>
+        <w:rPr>
+          <w:sz w:val="21"/>
+          <w:szCs w:val="21"/>
+        </w:rPr>
+        <w:t xml:space="preserve">Figure 8.5: experiment8.py line 313-321 </w:t>
+      </w:r>
+    </w:p>
+    <w:p>
+      <w:pPr>
+        <w:shd w:val="clear" w:color="auto" w:fill="FFFFFF"/>
+        <w:jc w:val="both"/>
+        <w:rPr>
+          <w:sz w:val="21"/>
+          <w:szCs w:val="21"/>
+        </w:rPr>
+      </w:pPr>
+      <w:r>
+        <w:rPr>
+          <w:sz w:val="21"/>
+          <w:szCs w:val="21"/>
+        </w:rPr>
+        <w:t xml:space="preserve">Figure 8.6: experiment8.py line 325-333 </w:t>
+      </w:r>
+    </w:p>
+    <w:p>
+      <w:pPr>
+        <w:shd w:val="clear" w:color="auto" w:fill="FFFFFF"/>
+        <w:jc w:val="both"/>
+        <w:rPr>
+          <w:sz w:val="21"/>
+          <w:szCs w:val="21"/>
+        </w:rPr>
+      </w:pPr>
+      <w:r>
+        <w:rPr>
+          <w:sz w:val="21"/>
+          <w:szCs w:val="21"/>
+        </w:rPr>
+        <w:t xml:space="preserve">Figure 8.7: experiment8.py line 337-345 </w:t>
+      </w:r>
+    </w:p>
+    <w:p>
+      <w:pPr>
+        <w:shd w:val="clear" w:color="auto" w:fill="FFFFFF"/>
+        <w:jc w:val="both"/>
+        <w:rPr>
+          <w:sz w:val="21"/>
+          <w:szCs w:val="21"/>
+        </w:rPr>
+      </w:pPr>
+      <w:r>
+        <w:rPr>
+          <w:sz w:val="21"/>
+          <w:szCs w:val="21"/>
+        </w:rPr>
+        <w:t xml:space="preserve">Figure 8.8: experiment8.py line 348-356 </w:t>
       </w:r>
     </w:p>
     <w:p>
@@ -2568,505 +3236,6 @@
           <w:sz w:val="26"/>
           <w:szCs w:val="26"/>
         </w:rPr>
-        <w:t xml:space="preserve">Experiment 5 </w:t>
-      </w:r>
-    </w:p>
-    <w:p>
-      <w:pPr>
-        <w:shd w:val="clear" w:color="auto" w:fill="FFFFFF"/>
-        <w:jc w:val="both"/>
-        <w:rPr>
-          <w:sz w:val="21"/>
-          <w:szCs w:val="21"/>
-        </w:rPr>
-      </w:pPr>
-      <w:r>
-        <w:rPr>
-          <w:sz w:val="21"/>
-          <w:szCs w:val="21"/>
-        </w:rPr>
-        <w:t xml:space="preserve">Figure 5.1: Exp5.py line 218 </w:t>
-      </w:r>
-    </w:p>
-    <w:p>
-      <w:pPr>
-        <w:shd w:val="clear" w:color="auto" w:fill="FFFFFF"/>
-        <w:rPr>
-          <w:color w:val="2F5496"/>
-          <w:sz w:val="26"/>
-          <w:szCs w:val="26"/>
-        </w:rPr>
-      </w:pPr>
-    </w:p>
-    <w:p>
-      <w:pPr>
-        <w:shd w:val="clear" w:color="auto" w:fill="FFFFFF"/>
-        <w:rPr>
-          <w:color w:val="2F5496"/>
-          <w:sz w:val="26"/>
-          <w:szCs w:val="26"/>
-        </w:rPr>
-      </w:pPr>
-    </w:p>
-    <w:p>
-      <w:pPr>
-        <w:shd w:val="clear" w:color="auto" w:fill="FFFFFF"/>
-        <w:rPr>
-          <w:color w:val="2F5496"/>
-          <w:sz w:val="26"/>
-          <w:szCs w:val="26"/>
-        </w:rPr>
-      </w:pPr>
-    </w:p>
-    <w:p>
-      <w:pPr>
-        <w:shd w:val="clear" w:color="auto" w:fill="FFFFFF"/>
-        <w:jc w:val="center"/>
-        <w:rPr>
-          <w:color w:val="2F5496"/>
-          <w:sz w:val="26"/>
-          <w:szCs w:val="26"/>
-        </w:rPr>
-      </w:pPr>
-      <w:r>
-        <w:rPr>
-          <w:color w:val="2F5496"/>
-          <w:sz w:val="26"/>
-          <w:szCs w:val="26"/>
-        </w:rPr>
-        <w:t xml:space="preserve">Experiment 6 </w:t>
-      </w:r>
-    </w:p>
-    <w:p>
-      <w:pPr>
-        <w:shd w:val="clear" w:color="auto" w:fill="FFFFFF"/>
-        <w:jc w:val="both"/>
-        <w:rPr>
-          <w:sz w:val="21"/>
-          <w:szCs w:val="21"/>
-        </w:rPr>
-      </w:pPr>
-      <w:r>
-        <w:rPr>
-          <w:sz w:val="21"/>
-          <w:szCs w:val="21"/>
-        </w:rPr>
-        <w:t xml:space="preserve">Figure 6.1: experiment6.py line 197-204 </w:t>
-      </w:r>
-    </w:p>
-    <w:p>
-      <w:pPr>
-        <w:shd w:val="clear" w:color="auto" w:fill="FFFFFF"/>
-        <w:jc w:val="both"/>
-        <w:rPr>
-          <w:sz w:val="21"/>
-          <w:szCs w:val="21"/>
-        </w:rPr>
-      </w:pPr>
-      <w:r>
-        <w:rPr>
-          <w:sz w:val="21"/>
-          <w:szCs w:val="21"/>
-        </w:rPr>
-        <w:t xml:space="preserve">Figure 6.2: experiment6.py line 207-214 </w:t>
-      </w:r>
-    </w:p>
-    <w:p>
-      <w:pPr>
-        <w:shd w:val="clear" w:color="auto" w:fill="FFFFFF"/>
-        <w:jc w:val="both"/>
-        <w:rPr>
-          <w:sz w:val="21"/>
-          <w:szCs w:val="21"/>
-        </w:rPr>
-      </w:pPr>
-      <w:r>
-        <w:rPr>
-          <w:sz w:val="21"/>
-          <w:szCs w:val="21"/>
-        </w:rPr>
-        <w:t xml:space="preserve">Figure 6.3: experiment6.py line 217-224 </w:t>
-      </w:r>
-    </w:p>
-    <w:p>
-      <w:pPr>
-        <w:shd w:val="clear" w:color="auto" w:fill="FFFFFF"/>
-        <w:jc w:val="both"/>
-        <w:rPr>
-          <w:sz w:val="21"/>
-          <w:szCs w:val="21"/>
-        </w:rPr>
-      </w:pPr>
-      <w:r>
-        <w:rPr>
-          <w:sz w:val="21"/>
-          <w:szCs w:val="21"/>
-        </w:rPr>
-        <w:t xml:space="preserve">Figure 6.4: experiment6.py line 227-234 </w:t>
-      </w:r>
-    </w:p>
-    <w:p>
-      <w:pPr>
-        <w:shd w:val="clear" w:color="auto" w:fill="FFFFFF"/>
-        <w:jc w:val="both"/>
-        <w:rPr>
-          <w:sz w:val="21"/>
-          <w:szCs w:val="21"/>
-        </w:rPr>
-      </w:pPr>
-      <w:r>
-        <w:rPr>
-          <w:sz w:val="21"/>
-          <w:szCs w:val="21"/>
-        </w:rPr>
-        <w:t xml:space="preserve"> </w:t>
-      </w:r>
-    </w:p>
-    <w:p>
-      <w:pPr>
-        <w:shd w:val="clear" w:color="auto" w:fill="FFFFFF"/>
-        <w:jc w:val="center"/>
-        <w:rPr>
-          <w:color w:val="2F5496"/>
-          <w:sz w:val="26"/>
-          <w:szCs w:val="26"/>
-        </w:rPr>
-      </w:pPr>
-      <w:r>
-        <w:rPr>
-          <w:color w:val="2F5496"/>
-          <w:sz w:val="26"/>
-          <w:szCs w:val="26"/>
-        </w:rPr>
-        <w:t xml:space="preserve">Experiment 7 </w:t>
-      </w:r>
-    </w:p>
-    <w:p>
-      <w:pPr>
-        <w:shd w:val="clear" w:color="auto" w:fill="FFFFFF"/>
-        <w:jc w:val="both"/>
-        <w:rPr>
-          <w:sz w:val="21"/>
-          <w:szCs w:val="21"/>
-        </w:rPr>
-      </w:pPr>
-      <w:r>
-        <w:rPr>
-          <w:sz w:val="21"/>
-          <w:szCs w:val="21"/>
-        </w:rPr>
-        <w:t xml:space="preserve">Figure 7.1: experiment7topBottom.py line 127-133 </w:t>
-      </w:r>
-    </w:p>
-    <w:p>
-      <w:pPr>
-        <w:shd w:val="clear" w:color="auto" w:fill="FFFFFF"/>
-        <w:jc w:val="both"/>
-        <w:rPr>
-          <w:sz w:val="21"/>
-          <w:szCs w:val="21"/>
-        </w:rPr>
-      </w:pPr>
-      <w:r>
-        <w:rPr>
-          <w:sz w:val="21"/>
-          <w:szCs w:val="21"/>
-        </w:rPr>
-        <w:t xml:space="preserve">Figure 7.2: experiment7bottomUp.py line 209.215 </w:t>
-      </w:r>
-    </w:p>
-    <w:p>
-      <w:pPr>
-        <w:shd w:val="clear" w:color="auto" w:fill="FFFFFF"/>
-        <w:jc w:val="both"/>
-        <w:rPr>
-          <w:sz w:val="21"/>
-          <w:szCs w:val="21"/>
-        </w:rPr>
-      </w:pPr>
-      <w:r>
-        <w:rPr>
-          <w:sz w:val="21"/>
-          <w:szCs w:val="21"/>
-        </w:rPr>
-        <w:t xml:space="preserve">Figure 7.3: experiment7topBottom.py line 137-143 </w:t>
-      </w:r>
-    </w:p>
-    <w:p>
-      <w:pPr>
-        <w:shd w:val="clear" w:color="auto" w:fill="FFFFFF"/>
-        <w:jc w:val="both"/>
-        <w:rPr>
-          <w:sz w:val="21"/>
-          <w:szCs w:val="21"/>
-        </w:rPr>
-      </w:pPr>
-      <w:r>
-        <w:rPr>
-          <w:sz w:val="21"/>
-          <w:szCs w:val="21"/>
-        </w:rPr>
-        <w:t xml:space="preserve">Figure 7.4: experiment7bottomTop.py line 219.225 </w:t>
-      </w:r>
-    </w:p>
-    <w:p>
-      <w:pPr>
-        <w:shd w:val="clear" w:color="auto" w:fill="FFFFFF"/>
-        <w:jc w:val="both"/>
-        <w:rPr>
-          <w:sz w:val="21"/>
-          <w:szCs w:val="21"/>
-        </w:rPr>
-      </w:pPr>
-      <w:r>
-        <w:rPr>
-          <w:sz w:val="21"/>
-          <w:szCs w:val="21"/>
-        </w:rPr>
-        <w:t xml:space="preserve">Figure 7.5: experiment7topBottom.py line 147-153 </w:t>
-      </w:r>
-    </w:p>
-    <w:p>
-      <w:pPr>
-        <w:shd w:val="clear" w:color="auto" w:fill="FFFFFF"/>
-        <w:jc w:val="both"/>
-        <w:rPr>
-          <w:sz w:val="21"/>
-          <w:szCs w:val="21"/>
-        </w:rPr>
-      </w:pPr>
-      <w:r>
-        <w:rPr>
-          <w:sz w:val="21"/>
-          <w:szCs w:val="21"/>
-        </w:rPr>
-        <w:t xml:space="preserve">Figure 7.6: experiment7bottomTop.py line 229-235 </w:t>
-      </w:r>
-    </w:p>
-    <w:p>
-      <w:pPr>
-        <w:shd w:val="clear" w:color="auto" w:fill="FFFFFF"/>
-        <w:jc w:val="both"/>
-        <w:rPr>
-          <w:sz w:val="21"/>
-          <w:szCs w:val="21"/>
-        </w:rPr>
-      </w:pPr>
-      <w:r>
-        <w:rPr>
-          <w:sz w:val="21"/>
-          <w:szCs w:val="21"/>
-        </w:rPr>
-        <w:t xml:space="preserve">Figure 7.7: experiment7topBottom.py line 157-163 </w:t>
-      </w:r>
-    </w:p>
-    <w:p>
-      <w:pPr>
-        <w:shd w:val="clear" w:color="auto" w:fill="FFFFFF"/>
-        <w:jc w:val="both"/>
-        <w:rPr>
-          <w:sz w:val="21"/>
-          <w:szCs w:val="21"/>
-        </w:rPr>
-      </w:pPr>
-      <w:r>
-        <w:rPr>
-          <w:sz w:val="21"/>
-          <w:szCs w:val="21"/>
-        </w:rPr>
-        <w:t xml:space="preserve">Figure 7.8: experiment7bottomTop.py line 239-245 </w:t>
-      </w:r>
-    </w:p>
-    <w:p>
-      <w:pPr>
-        <w:shd w:val="clear" w:color="auto" w:fill="FFFFFF"/>
-        <w:jc w:val="center"/>
-        <w:rPr>
-          <w:color w:val="2F5496"/>
-          <w:sz w:val="26"/>
-          <w:szCs w:val="26"/>
-        </w:rPr>
-      </w:pPr>
-      <w:r>
-        <w:rPr>
-          <w:color w:val="2F5496"/>
-          <w:sz w:val="26"/>
-          <w:szCs w:val="26"/>
-        </w:rPr>
-        <w:t xml:space="preserve"> </w:t>
-      </w:r>
-    </w:p>
-    <w:p>
-      <w:pPr>
-        <w:shd w:val="clear" w:color="auto" w:fill="FFFFFF"/>
-        <w:jc w:val="center"/>
-        <w:rPr>
-          <w:color w:val="2F5496"/>
-          <w:sz w:val="26"/>
-          <w:szCs w:val="26"/>
-        </w:rPr>
-      </w:pPr>
-      <w:r>
-        <w:rPr>
-          <w:color w:val="2F5496"/>
-          <w:sz w:val="26"/>
-          <w:szCs w:val="26"/>
-        </w:rPr>
-        <w:t xml:space="preserve">Experiment 8 </w:t>
-      </w:r>
-    </w:p>
-    <w:p>
-      <w:pPr>
-        <w:shd w:val="clear" w:color="auto" w:fill="FFFFFF"/>
-        <w:jc w:val="both"/>
-        <w:rPr>
-          <w:sz w:val="21"/>
-          <w:szCs w:val="21"/>
-        </w:rPr>
-      </w:pPr>
-      <w:r>
-        <w:rPr>
-          <w:sz w:val="21"/>
-          <w:szCs w:val="21"/>
-        </w:rPr>
-        <w:t xml:space="preserve">Figure 8.1: experiment8.py line 267-275 </w:t>
-      </w:r>
-    </w:p>
-    <w:p>
-      <w:pPr>
-        <w:shd w:val="clear" w:color="auto" w:fill="FFFFFF"/>
-        <w:jc w:val="both"/>
-        <w:rPr>
-          <w:sz w:val="21"/>
-          <w:szCs w:val="21"/>
-        </w:rPr>
-      </w:pPr>
-      <w:r>
-        <w:rPr>
-          <w:sz w:val="21"/>
-          <w:szCs w:val="21"/>
-        </w:rPr>
-        <w:t xml:space="preserve">Figure 8.2: experiment8.py line 279-287 </w:t>
-      </w:r>
-    </w:p>
-    <w:p>
-      <w:pPr>
-        <w:shd w:val="clear" w:color="auto" w:fill="FFFFFF"/>
-        <w:jc w:val="both"/>
-        <w:rPr>
-          <w:sz w:val="21"/>
-          <w:szCs w:val="21"/>
-        </w:rPr>
-      </w:pPr>
-      <w:r>
-        <w:rPr>
-          <w:sz w:val="21"/>
-          <w:szCs w:val="21"/>
-        </w:rPr>
-        <w:t xml:space="preserve">Figure 8.3: experiment8.py line 290-298 </w:t>
-      </w:r>
-    </w:p>
-    <w:p>
-      <w:pPr>
-        <w:shd w:val="clear" w:color="auto" w:fill="FFFFFF"/>
-        <w:jc w:val="both"/>
-        <w:rPr>
-          <w:sz w:val="21"/>
-          <w:szCs w:val="21"/>
-        </w:rPr>
-      </w:pPr>
-      <w:r>
-        <w:rPr>
-          <w:sz w:val="21"/>
-          <w:szCs w:val="21"/>
-        </w:rPr>
-        <w:t xml:space="preserve">Figure 8.4: experiment8.py line 301-309 </w:t>
-      </w:r>
-    </w:p>
-    <w:p>
-      <w:pPr>
-        <w:shd w:val="clear" w:color="auto" w:fill="FFFFFF"/>
-        <w:jc w:val="both"/>
-        <w:rPr>
-          <w:sz w:val="21"/>
-          <w:szCs w:val="21"/>
-        </w:rPr>
-      </w:pPr>
-      <w:r>
-        <w:rPr>
-          <w:sz w:val="21"/>
-          <w:szCs w:val="21"/>
-        </w:rPr>
-        <w:t xml:space="preserve">Figure 8.5: experiment8.py line 313-321 </w:t>
-      </w:r>
-    </w:p>
-    <w:p>
-      <w:pPr>
-        <w:shd w:val="clear" w:color="auto" w:fill="FFFFFF"/>
-        <w:jc w:val="both"/>
-        <w:rPr>
-          <w:sz w:val="21"/>
-          <w:szCs w:val="21"/>
-        </w:rPr>
-      </w:pPr>
-      <w:r>
-        <w:rPr>
-          <w:sz w:val="21"/>
-          <w:szCs w:val="21"/>
-        </w:rPr>
-        <w:t xml:space="preserve">Figure 8.6: experiment8.py line 325-333 </w:t>
-      </w:r>
-    </w:p>
-    <w:p>
-      <w:pPr>
-        <w:shd w:val="clear" w:color="auto" w:fill="FFFFFF"/>
-        <w:jc w:val="both"/>
-        <w:rPr>
-          <w:sz w:val="21"/>
-          <w:szCs w:val="21"/>
-        </w:rPr>
-      </w:pPr>
-      <w:r>
-        <w:rPr>
-          <w:sz w:val="21"/>
-          <w:szCs w:val="21"/>
-        </w:rPr>
-        <w:t xml:space="preserve">Figure 8.7: experiment8.py line 337-345 </w:t>
-      </w:r>
-    </w:p>
-    <w:p>
-      <w:pPr>
-        <w:shd w:val="clear" w:color="auto" w:fill="FFFFFF"/>
-        <w:jc w:val="both"/>
-        <w:rPr>
-          <w:sz w:val="21"/>
-          <w:szCs w:val="21"/>
-        </w:rPr>
-      </w:pPr>
-      <w:r>
-        <w:rPr>
-          <w:sz w:val="21"/>
-          <w:szCs w:val="21"/>
-        </w:rPr>
-        <w:t xml:space="preserve">Figure 8.8: experiment8.py line 348-356 </w:t>
-      </w:r>
-    </w:p>
-    <w:p>
-      <w:pPr>
-        <w:shd w:val="clear" w:color="auto" w:fill="FFFFFF"/>
-        <w:jc w:val="center"/>
-        <w:rPr>
-          <w:color w:val="2F5496"/>
-          <w:sz w:val="26"/>
-          <w:szCs w:val="26"/>
-        </w:rPr>
-      </w:pPr>
-      <w:r>
-        <w:rPr>
-          <w:color w:val="2F5496"/>
-          <w:sz w:val="26"/>
-          <w:szCs w:val="26"/>
-        </w:rPr>
         <w:t xml:space="preserve"> </w:t>
       </w:r>
     </w:p>
@@ -3136,7 +3305,6 @@
           <w:sz w:val="21"/>
           <w:szCs w:val="21"/>
         </w:rPr>
-        <w:lastRenderedPageBreak/>
         <w:t xml:space="preserve"> </w:t>
       </w:r>
     </w:p>

</xml_diff>

<commit_message>
Created the create_rand_graph_safe_fast() function
</commit_message>
<xml_diff>
--- a/2XC3 Lab 4-5 .docx
+++ b/2XC3 Lab 4-5 .docx
@@ -37,25 +37,7 @@
           <w:sz w:val="26"/>
           <w:szCs w:val="26"/>
         </w:rPr>
-        <w:t xml:space="preserve">By: Abdullah </w:t>
-      </w:r>
-      <w:proofErr w:type="gramStart"/>
-      <w:r>
-        <w:rPr>
-          <w:color w:val="2F5496"/>
-          <w:sz w:val="26"/>
-          <w:szCs w:val="26"/>
-        </w:rPr>
-        <w:t>Khan,  Abdul</w:t>
-      </w:r>
-      <w:proofErr w:type="gramEnd"/>
-      <w:r>
-        <w:rPr>
-          <w:color w:val="2F5496"/>
-          <w:sz w:val="26"/>
-          <w:szCs w:val="26"/>
-        </w:rPr>
-        <w:t>-</w:t>
+        <w:t>By: Abdullah Khan,  Abdul-</w:t>
       </w:r>
       <w:proofErr w:type="spellStart"/>
       <w:r>
@@ -755,23 +737,7 @@
                 <w:sz w:val="26"/>
                 <w:szCs w:val="26"/>
               </w:rPr>
-              <w:t xml:space="preserve"> </w:t>
-            </w:r>
-            <w:proofErr w:type="gramStart"/>
-            <w:r>
-              <w:rPr>
-                <w:sz w:val="26"/>
-                <w:szCs w:val="26"/>
-              </w:rPr>
-              <w:t>Experiment  1</w:t>
-            </w:r>
-            <w:proofErr w:type="gramEnd"/>
-            <w:r>
-              <w:rPr>
-                <w:sz w:val="26"/>
-                <w:szCs w:val="26"/>
-              </w:rPr>
-              <w:t xml:space="preserve">                                                                </w:t>
+              <w:t xml:space="preserve"> Experiment  1                                                                </w:t>
             </w:r>
           </w:p>
           <w:p>
@@ -854,23 +820,7 @@
                 <w:sz w:val="26"/>
                 <w:szCs w:val="26"/>
               </w:rPr>
-              <w:t xml:space="preserve"> </w:t>
-            </w:r>
-            <w:proofErr w:type="gramStart"/>
-            <w:r>
-              <w:rPr>
-                <w:sz w:val="26"/>
-                <w:szCs w:val="26"/>
-              </w:rPr>
-              <w:t>Experiment  2</w:t>
-            </w:r>
-            <w:proofErr w:type="gramEnd"/>
-            <w:r>
-              <w:rPr>
-                <w:sz w:val="26"/>
-                <w:szCs w:val="26"/>
-              </w:rPr>
-              <w:t xml:space="preserve"> </w:t>
+              <w:t xml:space="preserve"> Experiment  2 </w:t>
             </w:r>
           </w:p>
           <w:p>
@@ -1795,113 +1745,331 @@
           <w:szCs w:val="26"/>
         </w:rPr>
       </w:pPr>
-      <w:r>
-        <w:rPr>
-          <w:color w:val="2F5496"/>
-          <w:sz w:val="26"/>
-          <w:szCs w:val="26"/>
-        </w:rPr>
-        <w:t xml:space="preserve"> </w:t>
-      </w:r>
-    </w:p>
-    <w:p>
-      <w:pPr>
-        <w:shd w:val="clear" w:color="auto" w:fill="FFFFFF"/>
-        <w:jc w:val="both"/>
-        <w:rPr>
-          <w:color w:val="2F5496"/>
-          <w:sz w:val="26"/>
-          <w:szCs w:val="26"/>
-        </w:rPr>
-      </w:pPr>
-      <w:r>
-        <w:rPr>
-          <w:color w:val="2F5496"/>
-          <w:sz w:val="26"/>
-          <w:szCs w:val="26"/>
+    </w:p>
+    <w:p>
+      <w:pPr>
+        <w:shd w:val="clear" w:color="auto" w:fill="FFFFFF"/>
+        <w:jc w:val="center"/>
+        <w:rPr>
+          <w:color w:val="2F5496"/>
+          <w:sz w:val="28"/>
+          <w:szCs w:val="28"/>
+        </w:rPr>
+      </w:pPr>
+      <w:r>
+        <w:rPr>
+          <w:color w:val="2F5496"/>
+          <w:sz w:val="28"/>
+          <w:szCs w:val="28"/>
         </w:rPr>
         <w:lastRenderedPageBreak/>
-        <w:t xml:space="preserve"> </w:t>
-      </w:r>
-    </w:p>
-    <w:p>
-      <w:pPr>
-        <w:shd w:val="clear" w:color="auto" w:fill="FFFFFF"/>
-        <w:jc w:val="both"/>
-        <w:rPr>
-          <w:color w:val="2F5496"/>
-          <w:sz w:val="26"/>
-          <w:szCs w:val="26"/>
-        </w:rPr>
-      </w:pPr>
-      <w:r>
-        <w:rPr>
-          <w:color w:val="2F5496"/>
-          <w:sz w:val="26"/>
-          <w:szCs w:val="26"/>
-        </w:rPr>
-        <w:t xml:space="preserve"> </w:t>
-      </w:r>
-    </w:p>
-    <w:p>
-      <w:pPr>
-        <w:shd w:val="clear" w:color="auto" w:fill="FFFFFF"/>
-        <w:jc w:val="both"/>
-        <w:rPr>
-          <w:color w:val="2F5496"/>
-          <w:sz w:val="26"/>
-          <w:szCs w:val="26"/>
-        </w:rPr>
-      </w:pPr>
-      <w:r>
-        <w:rPr>
-          <w:color w:val="2F5496"/>
-          <w:sz w:val="26"/>
-          <w:szCs w:val="26"/>
-        </w:rPr>
-        <w:t xml:space="preserve"> </w:t>
-      </w:r>
-    </w:p>
-    <w:p>
-      <w:pPr>
-        <w:shd w:val="clear" w:color="auto" w:fill="FFFFFF"/>
-        <w:jc w:val="both"/>
-        <w:rPr>
-          <w:color w:val="2F5496"/>
-          <w:sz w:val="26"/>
-          <w:szCs w:val="26"/>
-        </w:rPr>
-      </w:pPr>
-    </w:p>
-    <w:p>
-      <w:pPr>
-        <w:shd w:val="clear" w:color="auto" w:fill="FFFFFF"/>
-        <w:jc w:val="both"/>
-        <w:rPr>
-          <w:color w:val="2F5496"/>
-          <w:sz w:val="26"/>
-          <w:szCs w:val="26"/>
-        </w:rPr>
-      </w:pPr>
-    </w:p>
-    <w:p>
-      <w:pPr>
-        <w:shd w:val="clear" w:color="auto" w:fill="FFFFFF"/>
-        <w:jc w:val="both"/>
-        <w:rPr>
-          <w:color w:val="2F5496"/>
-          <w:sz w:val="26"/>
-          <w:szCs w:val="26"/>
-        </w:rPr>
-      </w:pPr>
-      <w:r>
-        <w:rPr>
-          <w:color w:val="2F5496"/>
-          <w:sz w:val="26"/>
-          <w:szCs w:val="26"/>
-        </w:rPr>
         <w:t>Experiment 1</w:t>
       </w:r>
+    </w:p>
+    <w:p>
+      <w:pPr>
+        <w:shd w:val="clear" w:color="auto" w:fill="FFFFFF"/>
+        <w:jc w:val="center"/>
+        <w:rPr>
+          <w:color w:val="2F5496"/>
+          <w:sz w:val="26"/>
+          <w:szCs w:val="26"/>
+        </w:rPr>
+      </w:pPr>
+    </w:p>
+    <w:p>
+      <w:pPr>
+        <w:shd w:val="clear" w:color="auto" w:fill="FFFFFF"/>
+        <w:jc w:val="center"/>
+        <w:rPr>
+          <w:color w:val="2F5496"/>
+          <w:sz w:val="26"/>
+          <w:szCs w:val="26"/>
+        </w:rPr>
+      </w:pPr>
+    </w:p>
+    <w:p>
+      <w:pPr>
+        <w:shd w:val="clear" w:color="auto" w:fill="FFFFFF"/>
+        <w:rPr>
+          <w:color w:val="2F5496"/>
+        </w:rPr>
+      </w:pPr>
+      <w:r>
+        <w:rPr>
+          <w:color w:val="2F5496"/>
+        </w:rPr>
+        <w:t>Outline</w:t>
+      </w:r>
+    </w:p>
+    <w:p>
+      <w:pPr>
+        <w:shd w:val="clear" w:color="auto" w:fill="FFFFFF"/>
+        <w:rPr>
+          <w:color w:val="000000" w:themeColor="text1"/>
+          <w14:shadow w14:blurRad="38100" w14:dist="19050" w14:dir="2700000" w14:sx="100000" w14:sy="100000" w14:kx="0" w14:ky="0" w14:algn="tl">
+            <w14:schemeClr w14:val="dk1">
+              <w14:alpha w14:val="60000"/>
+            </w14:schemeClr>
+          </w14:shadow>
+          <w14:textOutline w14:w="0" w14:cap="flat" w14:cmpd="sng" w14:algn="ctr">
+            <w14:noFill/>
+            <w14:prstDash w14:val="solid"/>
+            <w14:round/>
+          </w14:textOutline>
+        </w:rPr>
+      </w:pPr>
+      <w:r>
+        <w:rPr>
+          <w:color w:val="2F5496"/>
+        </w:rPr>
+        <w:tab/>
+      </w:r>
+      <w:r>
+        <w:t xml:space="preserve">The purpose of this experiment is to see how </w:t>
+      </w:r>
+      <w:r>
+        <w:rPr>
+          <w:color w:val="000000" w:themeColor="text1"/>
+          <w14:shadow w14:blurRad="38100" w14:dist="19050" w14:dir="2700000" w14:sx="100000" w14:sy="100000" w14:kx="0" w14:ky="0" w14:algn="tl">
+            <w14:schemeClr w14:val="dk1">
+              <w14:alpha w14:val="60000"/>
+            </w14:schemeClr>
+          </w14:shadow>
+          <w14:textOutline w14:w="0" w14:cap="flat" w14:cmpd="sng" w14:algn="ctr">
+            <w14:noFill/>
+            <w14:prstDash w14:val="solid"/>
+            <w14:round/>
+          </w14:textOutline>
+        </w:rPr>
+        <w:t xml:space="preserve"> </w:t>
+      </w:r>
+    </w:p>
+    <w:p>
+      <w:pPr>
+        <w:shd w:val="clear" w:color="auto" w:fill="FFFFFF"/>
+        <w:rPr>
+          <w:color w:val="2F5496"/>
+          <w:sz w:val="26"/>
+          <w:szCs w:val="26"/>
+        </w:rPr>
+      </w:pPr>
+    </w:p>
+    <w:p>
+      <w:pPr>
+        <w:shd w:val="clear" w:color="auto" w:fill="FFFFFF"/>
+        <w:rPr>
+          <w:color w:val="2F5496"/>
+          <w:sz w:val="26"/>
+          <w:szCs w:val="26"/>
+        </w:rPr>
+      </w:pPr>
+    </w:p>
+    <w:p>
+      <w:pPr>
+        <w:shd w:val="clear" w:color="auto" w:fill="FFFFFF"/>
+        <w:rPr>
+          <w:color w:val="2F5496"/>
+          <w:sz w:val="26"/>
+          <w:szCs w:val="26"/>
+        </w:rPr>
+      </w:pPr>
+    </w:p>
+    <w:p>
+      <w:pPr>
+        <w:shd w:val="clear" w:color="auto" w:fill="FFFFFF"/>
+        <w:rPr>
+          <w:color w:val="2F5496"/>
+          <w:sz w:val="26"/>
+          <w:szCs w:val="26"/>
+        </w:rPr>
+      </w:pPr>
+    </w:p>
+    <w:p>
+      <w:pPr>
+        <w:shd w:val="clear" w:color="auto" w:fill="FFFFFF"/>
+        <w:rPr>
+          <w:color w:val="2F5496"/>
+          <w:sz w:val="26"/>
+          <w:szCs w:val="26"/>
+        </w:rPr>
+      </w:pPr>
+    </w:p>
+    <w:p>
+      <w:pPr>
+        <w:shd w:val="clear" w:color="auto" w:fill="FFFFFF"/>
+        <w:rPr>
+          <w:color w:val="2F5496"/>
+          <w:sz w:val="26"/>
+          <w:szCs w:val="26"/>
+        </w:rPr>
+      </w:pPr>
+    </w:p>
+    <w:p>
+      <w:pPr>
+        <w:shd w:val="clear" w:color="auto" w:fill="FFFFFF"/>
+        <w:rPr>
+          <w:color w:val="2F5496"/>
+          <w:sz w:val="26"/>
+          <w:szCs w:val="26"/>
+        </w:rPr>
+      </w:pPr>
+    </w:p>
+    <w:p>
+      <w:pPr>
+        <w:shd w:val="clear" w:color="auto" w:fill="FFFFFF"/>
+        <w:rPr>
+          <w:color w:val="2F5496"/>
+          <w:sz w:val="26"/>
+          <w:szCs w:val="26"/>
+        </w:rPr>
+      </w:pPr>
+    </w:p>
+    <w:p>
+      <w:pPr>
+        <w:shd w:val="clear" w:color="auto" w:fill="FFFFFF"/>
+        <w:rPr>
+          <w:color w:val="2F5496"/>
+          <w:sz w:val="26"/>
+          <w:szCs w:val="26"/>
+        </w:rPr>
+      </w:pPr>
+    </w:p>
+    <w:p>
+      <w:pPr>
+        <w:shd w:val="clear" w:color="auto" w:fill="FFFFFF"/>
+        <w:rPr>
+          <w:color w:val="2F5496"/>
+          <w:sz w:val="26"/>
+          <w:szCs w:val="26"/>
+        </w:rPr>
+      </w:pPr>
+    </w:p>
+    <w:p>
+      <w:pPr>
+        <w:shd w:val="clear" w:color="auto" w:fill="FFFFFF"/>
+        <w:rPr>
+          <w:color w:val="2F5496"/>
+          <w:sz w:val="26"/>
+          <w:szCs w:val="26"/>
+        </w:rPr>
+      </w:pPr>
+    </w:p>
+    <w:p>
+      <w:pPr>
+        <w:shd w:val="clear" w:color="auto" w:fill="FFFFFF"/>
+        <w:rPr>
+          <w:color w:val="2F5496"/>
+          <w:sz w:val="26"/>
+          <w:szCs w:val="26"/>
+        </w:rPr>
+      </w:pPr>
+    </w:p>
+    <w:p>
+      <w:pPr>
+        <w:shd w:val="clear" w:color="auto" w:fill="FFFFFF"/>
+        <w:rPr>
+          <w:color w:val="2F5496"/>
+          <w:sz w:val="26"/>
+          <w:szCs w:val="26"/>
+        </w:rPr>
+      </w:pPr>
+    </w:p>
+    <w:p>
+      <w:pPr>
+        <w:shd w:val="clear" w:color="auto" w:fill="FFFFFF"/>
+        <w:rPr>
+          <w:color w:val="2F5496"/>
+          <w:sz w:val="26"/>
+          <w:szCs w:val="26"/>
+        </w:rPr>
+      </w:pPr>
+    </w:p>
+    <w:p>
+      <w:pPr>
+        <w:shd w:val="clear" w:color="auto" w:fill="FFFFFF"/>
+        <w:rPr>
+          <w:color w:val="2F5496"/>
+          <w:sz w:val="26"/>
+          <w:szCs w:val="26"/>
+        </w:rPr>
+      </w:pPr>
+    </w:p>
+    <w:p>
+      <w:pPr>
+        <w:shd w:val="clear" w:color="auto" w:fill="FFFFFF"/>
+        <w:rPr>
+          <w:color w:val="2F5496"/>
+          <w:sz w:val="26"/>
+          <w:szCs w:val="26"/>
+        </w:rPr>
+      </w:pPr>
+    </w:p>
+    <w:p>
+      <w:pPr>
+        <w:shd w:val="clear" w:color="auto" w:fill="FFFFFF"/>
+        <w:jc w:val="center"/>
+        <w:rPr>
+          <w:color w:val="2F5496"/>
+          <w:sz w:val="26"/>
+          <w:szCs w:val="26"/>
+        </w:rPr>
+      </w:pPr>
+    </w:p>
+    <w:p>
+      <w:pPr>
+        <w:shd w:val="clear" w:color="auto" w:fill="FFFFFF"/>
+        <w:jc w:val="center"/>
+        <w:rPr>
+          <w:color w:val="2F5496"/>
+          <w:sz w:val="26"/>
+          <w:szCs w:val="26"/>
+        </w:rPr>
+      </w:pPr>
+    </w:p>
+    <w:p>
+      <w:pPr>
+        <w:shd w:val="clear" w:color="auto" w:fill="FFFFFF"/>
+        <w:jc w:val="center"/>
+        <w:rPr>
+          <w:color w:val="2F5496"/>
+          <w:sz w:val="26"/>
+          <w:szCs w:val="26"/>
+        </w:rPr>
+      </w:pPr>
+    </w:p>
+    <w:p>
+      <w:pPr>
+        <w:shd w:val="clear" w:color="auto" w:fill="FFFFFF"/>
+        <w:jc w:val="center"/>
+        <w:rPr>
+          <w:color w:val="2F5496"/>
+          <w:sz w:val="26"/>
+          <w:szCs w:val="26"/>
+        </w:rPr>
+      </w:pPr>
+    </w:p>
+    <w:p>
+      <w:pPr>
+        <w:shd w:val="clear" w:color="auto" w:fill="FFFFFF"/>
+        <w:jc w:val="center"/>
+        <w:rPr>
+          <w:color w:val="2F5496"/>
+          <w:sz w:val="26"/>
+          <w:szCs w:val="26"/>
+        </w:rPr>
+      </w:pPr>
+    </w:p>
+    <w:p>
+      <w:pPr>
+        <w:shd w:val="clear" w:color="auto" w:fill="FFFFFF"/>
+        <w:jc w:val="center"/>
+        <w:rPr>
+          <w:color w:val="2F5496"/>
+          <w:sz w:val="26"/>
+          <w:szCs w:val="26"/>
+        </w:rPr>
+      </w:pPr>
     </w:p>
     <w:p>
       <w:pPr>
@@ -2084,6 +2252,7 @@
           <w:sz w:val="21"/>
           <w:szCs w:val="21"/>
         </w:rPr>
+        <w:lastRenderedPageBreak/>
         <w:t xml:space="preserve">Figure 1.2: experiment1.py line 155-213 </w:t>
       </w:r>
     </w:p>
@@ -2417,34 +2586,482 @@
         <w:jc w:val="both"/>
       </w:pPr>
       <w:r>
+        <w:t xml:space="preserve">Figure 3.1: Exp3.py line 147 </w:t>
+      </w:r>
+    </w:p>
+    <w:p>
+      <w:pPr>
+        <w:shd w:val="clear" w:color="auto" w:fill="FFFFFF"/>
+        <w:jc w:val="center"/>
+      </w:pPr>
+      <w:r>
+        <w:t xml:space="preserve"> </w:t>
+      </w:r>
+    </w:p>
+    <w:p>
+      <w:pPr>
+        <w:shd w:val="clear" w:color="auto" w:fill="FFFFFF"/>
+        <w:jc w:val="both"/>
+      </w:pPr>
+      <w:r>
+        <w:t xml:space="preserve"> </w:t>
+      </w:r>
+    </w:p>
+    <w:p>
+      <w:pPr>
+        <w:shd w:val="clear" w:color="auto" w:fill="FFFFFF"/>
+        <w:jc w:val="center"/>
+      </w:pPr>
+      <w:r>
+        <w:t xml:space="preserve"> </w:t>
+      </w:r>
+    </w:p>
+    <w:p>
+      <w:pPr>
+        <w:shd w:val="clear" w:color="auto" w:fill="FFFFFF"/>
+        <w:jc w:val="center"/>
+        <w:rPr>
+          <w:color w:val="2F5496"/>
+          <w:sz w:val="26"/>
+          <w:szCs w:val="26"/>
+        </w:rPr>
+      </w:pPr>
+      <w:r>
+        <w:rPr>
+          <w:color w:val="2F5496"/>
+          <w:sz w:val="26"/>
+          <w:szCs w:val="26"/>
+        </w:rPr>
+        <w:t xml:space="preserve">Experiment 4 </w:t>
+      </w:r>
+    </w:p>
+    <w:p>
+      <w:pPr>
+        <w:shd w:val="clear" w:color="auto" w:fill="FFFFFF"/>
+        <w:jc w:val="both"/>
+        <w:rPr>
+          <w:sz w:val="21"/>
+          <w:szCs w:val="21"/>
+        </w:rPr>
+      </w:pPr>
+      <w:r>
+        <w:rPr>
+          <w:sz w:val="21"/>
+          <w:szCs w:val="21"/>
+        </w:rPr>
+        <w:t xml:space="preserve">Figure 4.1: Exp4.py line 334 </w:t>
+      </w:r>
+    </w:p>
+    <w:p>
+      <w:pPr>
+        <w:shd w:val="clear" w:color="auto" w:fill="FFFFFF"/>
+        <w:jc w:val="both"/>
+        <w:rPr>
+          <w:sz w:val="21"/>
+          <w:szCs w:val="21"/>
+        </w:rPr>
+      </w:pPr>
+      <w:r>
+        <w:rPr>
+          <w:sz w:val="21"/>
+          <w:szCs w:val="21"/>
+        </w:rPr>
+        <w:t xml:space="preserve">Figure 4.2: Exp4.py line 338 </w:t>
+      </w:r>
+    </w:p>
+    <w:p>
+      <w:pPr>
+        <w:shd w:val="clear" w:color="auto" w:fill="FFFFFF"/>
+        <w:jc w:val="both"/>
+        <w:rPr>
+          <w:sz w:val="21"/>
+          <w:szCs w:val="21"/>
+        </w:rPr>
+      </w:pPr>
+      <w:r>
+        <w:rPr>
+          <w:sz w:val="21"/>
+          <w:szCs w:val="21"/>
+        </w:rPr>
+        <w:t xml:space="preserve">Figure 4.3: Exp4.py line 341 </w:t>
+      </w:r>
+    </w:p>
+    <w:p>
+      <w:pPr>
+        <w:shd w:val="clear" w:color="auto" w:fill="FFFFFF"/>
+        <w:jc w:val="both"/>
+        <w:rPr>
+          <w:sz w:val="21"/>
+          <w:szCs w:val="21"/>
+        </w:rPr>
+      </w:pPr>
+      <w:r>
+        <w:rPr>
+          <w:sz w:val="21"/>
+          <w:szCs w:val="21"/>
+        </w:rPr>
+        <w:t xml:space="preserve">Figure 4.4: Exp4.py line 344 </w:t>
+      </w:r>
+    </w:p>
+    <w:p>
+      <w:pPr>
+        <w:shd w:val="clear" w:color="auto" w:fill="FFFFFF"/>
+        <w:jc w:val="both"/>
+        <w:rPr>
+          <w:sz w:val="21"/>
+          <w:szCs w:val="21"/>
+        </w:rPr>
+      </w:pPr>
+      <w:r>
+        <w:rPr>
+          <w:sz w:val="21"/>
+          <w:szCs w:val="21"/>
+        </w:rPr>
+        <w:t xml:space="preserve"> </w:t>
+      </w:r>
+    </w:p>
+    <w:p>
+      <w:pPr>
+        <w:shd w:val="clear" w:color="auto" w:fill="FFFFFF"/>
+        <w:jc w:val="center"/>
+        <w:rPr>
+          <w:color w:val="2F5496"/>
+          <w:sz w:val="26"/>
+          <w:szCs w:val="26"/>
+        </w:rPr>
+      </w:pPr>
+      <w:r>
+        <w:rPr>
+          <w:color w:val="2F5496"/>
+          <w:sz w:val="26"/>
+          <w:szCs w:val="26"/>
+        </w:rPr>
+        <w:t xml:space="preserve">Experiment 5 </w:t>
+      </w:r>
+    </w:p>
+    <w:p>
+      <w:pPr>
+        <w:shd w:val="clear" w:color="auto" w:fill="FFFFFF"/>
+        <w:jc w:val="both"/>
+        <w:rPr>
+          <w:sz w:val="21"/>
+          <w:szCs w:val="21"/>
+        </w:rPr>
+      </w:pPr>
+      <w:r>
+        <w:rPr>
+          <w:sz w:val="21"/>
+          <w:szCs w:val="21"/>
+        </w:rPr>
+        <w:t xml:space="preserve">Figure 5.1: Exp5.py line 218 </w:t>
+      </w:r>
+    </w:p>
+    <w:p>
+      <w:pPr>
+        <w:shd w:val="clear" w:color="auto" w:fill="FFFFFF"/>
+        <w:rPr>
+          <w:color w:val="2F5496"/>
+          <w:sz w:val="26"/>
+          <w:szCs w:val="26"/>
+        </w:rPr>
+      </w:pPr>
+    </w:p>
+    <w:p>
+      <w:pPr>
+        <w:shd w:val="clear" w:color="auto" w:fill="FFFFFF"/>
+        <w:rPr>
+          <w:color w:val="2F5496"/>
+          <w:sz w:val="26"/>
+          <w:szCs w:val="26"/>
+        </w:rPr>
+      </w:pPr>
+    </w:p>
+    <w:p>
+      <w:pPr>
+        <w:shd w:val="clear" w:color="auto" w:fill="FFFFFF"/>
+        <w:rPr>
+          <w:color w:val="2F5496"/>
+          <w:sz w:val="26"/>
+          <w:szCs w:val="26"/>
+        </w:rPr>
+      </w:pPr>
+    </w:p>
+    <w:p>
+      <w:pPr>
+        <w:shd w:val="clear" w:color="auto" w:fill="FFFFFF"/>
+        <w:jc w:val="center"/>
+        <w:rPr>
+          <w:color w:val="2F5496"/>
+          <w:sz w:val="26"/>
+          <w:szCs w:val="26"/>
+        </w:rPr>
+      </w:pPr>
+      <w:r>
+        <w:rPr>
+          <w:color w:val="2F5496"/>
+          <w:sz w:val="26"/>
+          <w:szCs w:val="26"/>
+        </w:rPr>
+        <w:t xml:space="preserve">Experiment 6 </w:t>
+      </w:r>
+    </w:p>
+    <w:p>
+      <w:pPr>
+        <w:shd w:val="clear" w:color="auto" w:fill="FFFFFF"/>
+        <w:jc w:val="both"/>
+        <w:rPr>
+          <w:sz w:val="21"/>
+          <w:szCs w:val="21"/>
+        </w:rPr>
+      </w:pPr>
+      <w:r>
+        <w:rPr>
+          <w:sz w:val="21"/>
+          <w:szCs w:val="21"/>
+        </w:rPr>
+        <w:t xml:space="preserve">Figure 6.1: experiment6.py line 197-204 </w:t>
+      </w:r>
+    </w:p>
+    <w:p>
+      <w:pPr>
+        <w:shd w:val="clear" w:color="auto" w:fill="FFFFFF"/>
+        <w:jc w:val="both"/>
+        <w:rPr>
+          <w:sz w:val="21"/>
+          <w:szCs w:val="21"/>
+        </w:rPr>
+      </w:pPr>
+      <w:r>
+        <w:rPr>
+          <w:sz w:val="21"/>
+          <w:szCs w:val="21"/>
+        </w:rPr>
+        <w:t xml:space="preserve">Figure 6.2: experiment6.py line 207-214 </w:t>
+      </w:r>
+    </w:p>
+    <w:p>
+      <w:pPr>
+        <w:shd w:val="clear" w:color="auto" w:fill="FFFFFF"/>
+        <w:jc w:val="both"/>
+        <w:rPr>
+          <w:sz w:val="21"/>
+          <w:szCs w:val="21"/>
+        </w:rPr>
+      </w:pPr>
+      <w:r>
+        <w:rPr>
+          <w:sz w:val="21"/>
+          <w:szCs w:val="21"/>
+        </w:rPr>
+        <w:t xml:space="preserve">Figure 6.3: experiment6.py line 217-224 </w:t>
+      </w:r>
+    </w:p>
+    <w:p>
+      <w:pPr>
+        <w:shd w:val="clear" w:color="auto" w:fill="FFFFFF"/>
+        <w:jc w:val="both"/>
+        <w:rPr>
+          <w:sz w:val="21"/>
+          <w:szCs w:val="21"/>
+        </w:rPr>
+      </w:pPr>
+      <w:r>
+        <w:rPr>
+          <w:sz w:val="21"/>
+          <w:szCs w:val="21"/>
+        </w:rPr>
+        <w:t xml:space="preserve">Figure 6.4: experiment6.py line 227-234 </w:t>
+      </w:r>
+    </w:p>
+    <w:p>
+      <w:pPr>
+        <w:shd w:val="clear" w:color="auto" w:fill="FFFFFF"/>
+        <w:jc w:val="both"/>
+        <w:rPr>
+          <w:sz w:val="21"/>
+          <w:szCs w:val="21"/>
+        </w:rPr>
+      </w:pPr>
+      <w:r>
+        <w:rPr>
+          <w:sz w:val="21"/>
+          <w:szCs w:val="21"/>
+        </w:rPr>
         <w:lastRenderedPageBreak/>
-        <w:t xml:space="preserve">Figure 3.1: Exp3.py line 147 </w:t>
+        <w:t xml:space="preserve"> </w:t>
       </w:r>
     </w:p>
     <w:p>
       <w:pPr>
         <w:shd w:val="clear" w:color="auto" w:fill="FFFFFF"/>
         <w:jc w:val="center"/>
-      </w:pPr>
-      <w:r>
-        <w:t xml:space="preserve"> </w:t>
-      </w:r>
-    </w:p>
-    <w:p>
-      <w:pPr>
-        <w:shd w:val="clear" w:color="auto" w:fill="FFFFFF"/>
-        <w:jc w:val="both"/>
-      </w:pPr>
-      <w:r>
-        <w:t xml:space="preserve"> </w:t>
+        <w:rPr>
+          <w:color w:val="2F5496"/>
+          <w:sz w:val="26"/>
+          <w:szCs w:val="26"/>
+        </w:rPr>
+      </w:pPr>
+      <w:r>
+        <w:rPr>
+          <w:color w:val="2F5496"/>
+          <w:sz w:val="26"/>
+          <w:szCs w:val="26"/>
+        </w:rPr>
+        <w:t xml:space="preserve">Experiment 7 </w:t>
+      </w:r>
+    </w:p>
+    <w:p>
+      <w:pPr>
+        <w:shd w:val="clear" w:color="auto" w:fill="FFFFFF"/>
+        <w:jc w:val="both"/>
+        <w:rPr>
+          <w:sz w:val="21"/>
+          <w:szCs w:val="21"/>
+        </w:rPr>
+      </w:pPr>
+      <w:r>
+        <w:rPr>
+          <w:sz w:val="21"/>
+          <w:szCs w:val="21"/>
+        </w:rPr>
+        <w:t xml:space="preserve">Figure 7.1: experiment7topBottom.py line 127-133 </w:t>
+      </w:r>
+    </w:p>
+    <w:p>
+      <w:pPr>
+        <w:shd w:val="clear" w:color="auto" w:fill="FFFFFF"/>
+        <w:jc w:val="both"/>
+        <w:rPr>
+          <w:sz w:val="21"/>
+          <w:szCs w:val="21"/>
+        </w:rPr>
+      </w:pPr>
+      <w:r>
+        <w:rPr>
+          <w:sz w:val="21"/>
+          <w:szCs w:val="21"/>
+        </w:rPr>
+        <w:t xml:space="preserve">Figure 7.2: experiment7bottomUp.py line 209.215 </w:t>
+      </w:r>
+    </w:p>
+    <w:p>
+      <w:pPr>
+        <w:shd w:val="clear" w:color="auto" w:fill="FFFFFF"/>
+        <w:jc w:val="both"/>
+        <w:rPr>
+          <w:sz w:val="21"/>
+          <w:szCs w:val="21"/>
+        </w:rPr>
+      </w:pPr>
+      <w:r>
+        <w:rPr>
+          <w:sz w:val="21"/>
+          <w:szCs w:val="21"/>
+        </w:rPr>
+        <w:t xml:space="preserve">Figure 7.3: experiment7topBottom.py line 137-143 </w:t>
+      </w:r>
+    </w:p>
+    <w:p>
+      <w:pPr>
+        <w:shd w:val="clear" w:color="auto" w:fill="FFFFFF"/>
+        <w:jc w:val="both"/>
+        <w:rPr>
+          <w:sz w:val="21"/>
+          <w:szCs w:val="21"/>
+        </w:rPr>
+      </w:pPr>
+      <w:r>
+        <w:rPr>
+          <w:sz w:val="21"/>
+          <w:szCs w:val="21"/>
+        </w:rPr>
+        <w:t xml:space="preserve">Figure 7.4: experiment7bottomTop.py line 219.225 </w:t>
+      </w:r>
+    </w:p>
+    <w:p>
+      <w:pPr>
+        <w:shd w:val="clear" w:color="auto" w:fill="FFFFFF"/>
+        <w:jc w:val="both"/>
+        <w:rPr>
+          <w:sz w:val="21"/>
+          <w:szCs w:val="21"/>
+        </w:rPr>
+      </w:pPr>
+      <w:r>
+        <w:rPr>
+          <w:sz w:val="21"/>
+          <w:szCs w:val="21"/>
+        </w:rPr>
+        <w:t xml:space="preserve">Figure 7.5: experiment7topBottom.py line 147-153 </w:t>
+      </w:r>
+    </w:p>
+    <w:p>
+      <w:pPr>
+        <w:shd w:val="clear" w:color="auto" w:fill="FFFFFF"/>
+        <w:jc w:val="both"/>
+        <w:rPr>
+          <w:sz w:val="21"/>
+          <w:szCs w:val="21"/>
+        </w:rPr>
+      </w:pPr>
+      <w:r>
+        <w:rPr>
+          <w:sz w:val="21"/>
+          <w:szCs w:val="21"/>
+        </w:rPr>
+        <w:t xml:space="preserve">Figure 7.6: experiment7bottomTop.py line 229-235 </w:t>
+      </w:r>
+    </w:p>
+    <w:p>
+      <w:pPr>
+        <w:shd w:val="clear" w:color="auto" w:fill="FFFFFF"/>
+        <w:jc w:val="both"/>
+        <w:rPr>
+          <w:sz w:val="21"/>
+          <w:szCs w:val="21"/>
+        </w:rPr>
+      </w:pPr>
+      <w:r>
+        <w:rPr>
+          <w:sz w:val="21"/>
+          <w:szCs w:val="21"/>
+        </w:rPr>
+        <w:t xml:space="preserve">Figure 7.7: experiment7topBottom.py line 157-163 </w:t>
+      </w:r>
+    </w:p>
+    <w:p>
+      <w:pPr>
+        <w:shd w:val="clear" w:color="auto" w:fill="FFFFFF"/>
+        <w:jc w:val="both"/>
+        <w:rPr>
+          <w:sz w:val="21"/>
+          <w:szCs w:val="21"/>
+        </w:rPr>
+      </w:pPr>
+      <w:r>
+        <w:rPr>
+          <w:sz w:val="21"/>
+          <w:szCs w:val="21"/>
+        </w:rPr>
+        <w:t xml:space="preserve">Figure 7.8: experiment7bottomTop.py line 239-245 </w:t>
       </w:r>
     </w:p>
     <w:p>
       <w:pPr>
         <w:shd w:val="clear" w:color="auto" w:fill="FFFFFF"/>
         <w:jc w:val="center"/>
-      </w:pPr>
-      <w:r>
+        <w:rPr>
+          <w:color w:val="2F5496"/>
+          <w:sz w:val="26"/>
+          <w:szCs w:val="26"/>
+        </w:rPr>
+      </w:pPr>
+      <w:r>
+        <w:rPr>
+          <w:color w:val="2F5496"/>
+          <w:sz w:val="26"/>
+          <w:szCs w:val="26"/>
+        </w:rPr>
         <w:t xml:space="preserve"> </w:t>
       </w:r>
     </w:p>
@@ -2464,92 +3081,143 @@
           <w:sz w:val="26"/>
           <w:szCs w:val="26"/>
         </w:rPr>
-        <w:t xml:space="preserve">Experiment 4 </w:t>
-      </w:r>
-    </w:p>
-    <w:p>
-      <w:pPr>
-        <w:shd w:val="clear" w:color="auto" w:fill="FFFFFF"/>
-        <w:jc w:val="both"/>
-        <w:rPr>
-          <w:sz w:val="21"/>
-          <w:szCs w:val="21"/>
-        </w:rPr>
-      </w:pPr>
-      <w:r>
-        <w:rPr>
-          <w:sz w:val="21"/>
-          <w:szCs w:val="21"/>
-        </w:rPr>
-        <w:t xml:space="preserve">Figure 4.1: Exp4.py line 334 </w:t>
-      </w:r>
-    </w:p>
-    <w:p>
-      <w:pPr>
-        <w:shd w:val="clear" w:color="auto" w:fill="FFFFFF"/>
-        <w:jc w:val="both"/>
-        <w:rPr>
-          <w:sz w:val="21"/>
-          <w:szCs w:val="21"/>
-        </w:rPr>
-      </w:pPr>
-      <w:r>
-        <w:rPr>
-          <w:sz w:val="21"/>
-          <w:szCs w:val="21"/>
-        </w:rPr>
-        <w:t xml:space="preserve">Figure 4.2: Exp4.py line 338 </w:t>
-      </w:r>
-    </w:p>
-    <w:p>
-      <w:pPr>
-        <w:shd w:val="clear" w:color="auto" w:fill="FFFFFF"/>
-        <w:jc w:val="both"/>
-        <w:rPr>
-          <w:sz w:val="21"/>
-          <w:szCs w:val="21"/>
-        </w:rPr>
-      </w:pPr>
-      <w:r>
-        <w:rPr>
-          <w:sz w:val="21"/>
-          <w:szCs w:val="21"/>
-        </w:rPr>
-        <w:t xml:space="preserve">Figure 4.3: Exp4.py line 341 </w:t>
-      </w:r>
-    </w:p>
-    <w:p>
-      <w:pPr>
-        <w:shd w:val="clear" w:color="auto" w:fill="FFFFFF"/>
-        <w:jc w:val="both"/>
-        <w:rPr>
-          <w:sz w:val="21"/>
-          <w:szCs w:val="21"/>
-        </w:rPr>
-      </w:pPr>
-      <w:r>
-        <w:rPr>
-          <w:sz w:val="21"/>
-          <w:szCs w:val="21"/>
-        </w:rPr>
-        <w:t xml:space="preserve">Figure 4.4: Exp4.py line 344 </w:t>
-      </w:r>
-    </w:p>
-    <w:p>
-      <w:pPr>
-        <w:shd w:val="clear" w:color="auto" w:fill="FFFFFF"/>
-        <w:jc w:val="both"/>
-        <w:rPr>
-          <w:sz w:val="21"/>
-          <w:szCs w:val="21"/>
-        </w:rPr>
-      </w:pPr>
-      <w:r>
-        <w:rPr>
-          <w:sz w:val="21"/>
-          <w:szCs w:val="21"/>
-        </w:rPr>
-        <w:t xml:space="preserve"> </w:t>
+        <w:t xml:space="preserve">Experiment 8 </w:t>
+      </w:r>
+    </w:p>
+    <w:p>
+      <w:pPr>
+        <w:shd w:val="clear" w:color="auto" w:fill="FFFFFF"/>
+        <w:jc w:val="both"/>
+        <w:rPr>
+          <w:sz w:val="21"/>
+          <w:szCs w:val="21"/>
+        </w:rPr>
+      </w:pPr>
+      <w:r>
+        <w:rPr>
+          <w:sz w:val="21"/>
+          <w:szCs w:val="21"/>
+        </w:rPr>
+        <w:t xml:space="preserve">Figure 8.1: experiment8.py line 267-275 </w:t>
+      </w:r>
+    </w:p>
+    <w:p>
+      <w:pPr>
+        <w:shd w:val="clear" w:color="auto" w:fill="FFFFFF"/>
+        <w:jc w:val="both"/>
+        <w:rPr>
+          <w:sz w:val="21"/>
+          <w:szCs w:val="21"/>
+        </w:rPr>
+      </w:pPr>
+      <w:r>
+        <w:rPr>
+          <w:sz w:val="21"/>
+          <w:szCs w:val="21"/>
+        </w:rPr>
+        <w:t xml:space="preserve">Figure 8.2: experiment8.py line 279-287 </w:t>
+      </w:r>
+    </w:p>
+    <w:p>
+      <w:pPr>
+        <w:shd w:val="clear" w:color="auto" w:fill="FFFFFF"/>
+        <w:jc w:val="both"/>
+        <w:rPr>
+          <w:sz w:val="21"/>
+          <w:szCs w:val="21"/>
+        </w:rPr>
+      </w:pPr>
+      <w:r>
+        <w:rPr>
+          <w:sz w:val="21"/>
+          <w:szCs w:val="21"/>
+        </w:rPr>
+        <w:t xml:space="preserve">Figure 8.3: experiment8.py line 290-298 </w:t>
+      </w:r>
+    </w:p>
+    <w:p>
+      <w:pPr>
+        <w:shd w:val="clear" w:color="auto" w:fill="FFFFFF"/>
+        <w:jc w:val="both"/>
+        <w:rPr>
+          <w:sz w:val="21"/>
+          <w:szCs w:val="21"/>
+        </w:rPr>
+      </w:pPr>
+      <w:r>
+        <w:rPr>
+          <w:sz w:val="21"/>
+          <w:szCs w:val="21"/>
+        </w:rPr>
+        <w:t xml:space="preserve">Figure 8.4: experiment8.py line 301-309 </w:t>
+      </w:r>
+    </w:p>
+    <w:p>
+      <w:pPr>
+        <w:shd w:val="clear" w:color="auto" w:fill="FFFFFF"/>
+        <w:jc w:val="both"/>
+        <w:rPr>
+          <w:sz w:val="21"/>
+          <w:szCs w:val="21"/>
+        </w:rPr>
+      </w:pPr>
+      <w:r>
+        <w:rPr>
+          <w:sz w:val="21"/>
+          <w:szCs w:val="21"/>
+        </w:rPr>
+        <w:t xml:space="preserve">Figure 8.5: experiment8.py line 313-321 </w:t>
+      </w:r>
+    </w:p>
+    <w:p>
+      <w:pPr>
+        <w:shd w:val="clear" w:color="auto" w:fill="FFFFFF"/>
+        <w:jc w:val="both"/>
+        <w:rPr>
+          <w:sz w:val="21"/>
+          <w:szCs w:val="21"/>
+        </w:rPr>
+      </w:pPr>
+      <w:r>
+        <w:rPr>
+          <w:sz w:val="21"/>
+          <w:szCs w:val="21"/>
+        </w:rPr>
+        <w:t xml:space="preserve">Figure 8.6: experiment8.py line 325-333 </w:t>
+      </w:r>
+    </w:p>
+    <w:p>
+      <w:pPr>
+        <w:shd w:val="clear" w:color="auto" w:fill="FFFFFF"/>
+        <w:jc w:val="both"/>
+        <w:rPr>
+          <w:sz w:val="21"/>
+          <w:szCs w:val="21"/>
+        </w:rPr>
+      </w:pPr>
+      <w:r>
+        <w:rPr>
+          <w:sz w:val="21"/>
+          <w:szCs w:val="21"/>
+        </w:rPr>
+        <w:t xml:space="preserve">Figure 8.7: experiment8.py line 337-345 </w:t>
+      </w:r>
+    </w:p>
+    <w:p>
+      <w:pPr>
+        <w:shd w:val="clear" w:color="auto" w:fill="FFFFFF"/>
+        <w:jc w:val="both"/>
+        <w:rPr>
+          <w:sz w:val="21"/>
+          <w:szCs w:val="21"/>
+        </w:rPr>
+      </w:pPr>
+      <w:r>
+        <w:rPr>
+          <w:sz w:val="21"/>
+          <w:szCs w:val="21"/>
+        </w:rPr>
+        <w:t xml:space="preserve">Figure 8.8: experiment8.py line 348-356 </w:t>
       </w:r>
     </w:p>
     <w:p>
@@ -2568,505 +3236,6 @@
           <w:sz w:val="26"/>
           <w:szCs w:val="26"/>
         </w:rPr>
-        <w:t xml:space="preserve">Experiment 5 </w:t>
-      </w:r>
-    </w:p>
-    <w:p>
-      <w:pPr>
-        <w:shd w:val="clear" w:color="auto" w:fill="FFFFFF"/>
-        <w:jc w:val="both"/>
-        <w:rPr>
-          <w:sz w:val="21"/>
-          <w:szCs w:val="21"/>
-        </w:rPr>
-      </w:pPr>
-      <w:r>
-        <w:rPr>
-          <w:sz w:val="21"/>
-          <w:szCs w:val="21"/>
-        </w:rPr>
-        <w:t xml:space="preserve">Figure 5.1: Exp5.py line 218 </w:t>
-      </w:r>
-    </w:p>
-    <w:p>
-      <w:pPr>
-        <w:shd w:val="clear" w:color="auto" w:fill="FFFFFF"/>
-        <w:rPr>
-          <w:color w:val="2F5496"/>
-          <w:sz w:val="26"/>
-          <w:szCs w:val="26"/>
-        </w:rPr>
-      </w:pPr>
-    </w:p>
-    <w:p>
-      <w:pPr>
-        <w:shd w:val="clear" w:color="auto" w:fill="FFFFFF"/>
-        <w:rPr>
-          <w:color w:val="2F5496"/>
-          <w:sz w:val="26"/>
-          <w:szCs w:val="26"/>
-        </w:rPr>
-      </w:pPr>
-    </w:p>
-    <w:p>
-      <w:pPr>
-        <w:shd w:val="clear" w:color="auto" w:fill="FFFFFF"/>
-        <w:rPr>
-          <w:color w:val="2F5496"/>
-          <w:sz w:val="26"/>
-          <w:szCs w:val="26"/>
-        </w:rPr>
-      </w:pPr>
-    </w:p>
-    <w:p>
-      <w:pPr>
-        <w:shd w:val="clear" w:color="auto" w:fill="FFFFFF"/>
-        <w:jc w:val="center"/>
-        <w:rPr>
-          <w:color w:val="2F5496"/>
-          <w:sz w:val="26"/>
-          <w:szCs w:val="26"/>
-        </w:rPr>
-      </w:pPr>
-      <w:r>
-        <w:rPr>
-          <w:color w:val="2F5496"/>
-          <w:sz w:val="26"/>
-          <w:szCs w:val="26"/>
-        </w:rPr>
-        <w:t xml:space="preserve">Experiment 6 </w:t>
-      </w:r>
-    </w:p>
-    <w:p>
-      <w:pPr>
-        <w:shd w:val="clear" w:color="auto" w:fill="FFFFFF"/>
-        <w:jc w:val="both"/>
-        <w:rPr>
-          <w:sz w:val="21"/>
-          <w:szCs w:val="21"/>
-        </w:rPr>
-      </w:pPr>
-      <w:r>
-        <w:rPr>
-          <w:sz w:val="21"/>
-          <w:szCs w:val="21"/>
-        </w:rPr>
-        <w:t xml:space="preserve">Figure 6.1: experiment6.py line 197-204 </w:t>
-      </w:r>
-    </w:p>
-    <w:p>
-      <w:pPr>
-        <w:shd w:val="clear" w:color="auto" w:fill="FFFFFF"/>
-        <w:jc w:val="both"/>
-        <w:rPr>
-          <w:sz w:val="21"/>
-          <w:szCs w:val="21"/>
-        </w:rPr>
-      </w:pPr>
-      <w:r>
-        <w:rPr>
-          <w:sz w:val="21"/>
-          <w:szCs w:val="21"/>
-        </w:rPr>
-        <w:t xml:space="preserve">Figure 6.2: experiment6.py line 207-214 </w:t>
-      </w:r>
-    </w:p>
-    <w:p>
-      <w:pPr>
-        <w:shd w:val="clear" w:color="auto" w:fill="FFFFFF"/>
-        <w:jc w:val="both"/>
-        <w:rPr>
-          <w:sz w:val="21"/>
-          <w:szCs w:val="21"/>
-        </w:rPr>
-      </w:pPr>
-      <w:r>
-        <w:rPr>
-          <w:sz w:val="21"/>
-          <w:szCs w:val="21"/>
-        </w:rPr>
-        <w:t xml:space="preserve">Figure 6.3: experiment6.py line 217-224 </w:t>
-      </w:r>
-    </w:p>
-    <w:p>
-      <w:pPr>
-        <w:shd w:val="clear" w:color="auto" w:fill="FFFFFF"/>
-        <w:jc w:val="both"/>
-        <w:rPr>
-          <w:sz w:val="21"/>
-          <w:szCs w:val="21"/>
-        </w:rPr>
-      </w:pPr>
-      <w:r>
-        <w:rPr>
-          <w:sz w:val="21"/>
-          <w:szCs w:val="21"/>
-        </w:rPr>
-        <w:t xml:space="preserve">Figure 6.4: experiment6.py line 227-234 </w:t>
-      </w:r>
-    </w:p>
-    <w:p>
-      <w:pPr>
-        <w:shd w:val="clear" w:color="auto" w:fill="FFFFFF"/>
-        <w:jc w:val="both"/>
-        <w:rPr>
-          <w:sz w:val="21"/>
-          <w:szCs w:val="21"/>
-        </w:rPr>
-      </w:pPr>
-      <w:r>
-        <w:rPr>
-          <w:sz w:val="21"/>
-          <w:szCs w:val="21"/>
-        </w:rPr>
-        <w:t xml:space="preserve"> </w:t>
-      </w:r>
-    </w:p>
-    <w:p>
-      <w:pPr>
-        <w:shd w:val="clear" w:color="auto" w:fill="FFFFFF"/>
-        <w:jc w:val="center"/>
-        <w:rPr>
-          <w:color w:val="2F5496"/>
-          <w:sz w:val="26"/>
-          <w:szCs w:val="26"/>
-        </w:rPr>
-      </w:pPr>
-      <w:r>
-        <w:rPr>
-          <w:color w:val="2F5496"/>
-          <w:sz w:val="26"/>
-          <w:szCs w:val="26"/>
-        </w:rPr>
-        <w:t xml:space="preserve">Experiment 7 </w:t>
-      </w:r>
-    </w:p>
-    <w:p>
-      <w:pPr>
-        <w:shd w:val="clear" w:color="auto" w:fill="FFFFFF"/>
-        <w:jc w:val="both"/>
-        <w:rPr>
-          <w:sz w:val="21"/>
-          <w:szCs w:val="21"/>
-        </w:rPr>
-      </w:pPr>
-      <w:r>
-        <w:rPr>
-          <w:sz w:val="21"/>
-          <w:szCs w:val="21"/>
-        </w:rPr>
-        <w:t xml:space="preserve">Figure 7.1: experiment7topBottom.py line 127-133 </w:t>
-      </w:r>
-    </w:p>
-    <w:p>
-      <w:pPr>
-        <w:shd w:val="clear" w:color="auto" w:fill="FFFFFF"/>
-        <w:jc w:val="both"/>
-        <w:rPr>
-          <w:sz w:val="21"/>
-          <w:szCs w:val="21"/>
-        </w:rPr>
-      </w:pPr>
-      <w:r>
-        <w:rPr>
-          <w:sz w:val="21"/>
-          <w:szCs w:val="21"/>
-        </w:rPr>
-        <w:t xml:space="preserve">Figure 7.2: experiment7bottomUp.py line 209.215 </w:t>
-      </w:r>
-    </w:p>
-    <w:p>
-      <w:pPr>
-        <w:shd w:val="clear" w:color="auto" w:fill="FFFFFF"/>
-        <w:jc w:val="both"/>
-        <w:rPr>
-          <w:sz w:val="21"/>
-          <w:szCs w:val="21"/>
-        </w:rPr>
-      </w:pPr>
-      <w:r>
-        <w:rPr>
-          <w:sz w:val="21"/>
-          <w:szCs w:val="21"/>
-        </w:rPr>
-        <w:t xml:space="preserve">Figure 7.3: experiment7topBottom.py line 137-143 </w:t>
-      </w:r>
-    </w:p>
-    <w:p>
-      <w:pPr>
-        <w:shd w:val="clear" w:color="auto" w:fill="FFFFFF"/>
-        <w:jc w:val="both"/>
-        <w:rPr>
-          <w:sz w:val="21"/>
-          <w:szCs w:val="21"/>
-        </w:rPr>
-      </w:pPr>
-      <w:r>
-        <w:rPr>
-          <w:sz w:val="21"/>
-          <w:szCs w:val="21"/>
-        </w:rPr>
-        <w:t xml:space="preserve">Figure 7.4: experiment7bottomTop.py line 219.225 </w:t>
-      </w:r>
-    </w:p>
-    <w:p>
-      <w:pPr>
-        <w:shd w:val="clear" w:color="auto" w:fill="FFFFFF"/>
-        <w:jc w:val="both"/>
-        <w:rPr>
-          <w:sz w:val="21"/>
-          <w:szCs w:val="21"/>
-        </w:rPr>
-      </w:pPr>
-      <w:r>
-        <w:rPr>
-          <w:sz w:val="21"/>
-          <w:szCs w:val="21"/>
-        </w:rPr>
-        <w:t xml:space="preserve">Figure 7.5: experiment7topBottom.py line 147-153 </w:t>
-      </w:r>
-    </w:p>
-    <w:p>
-      <w:pPr>
-        <w:shd w:val="clear" w:color="auto" w:fill="FFFFFF"/>
-        <w:jc w:val="both"/>
-        <w:rPr>
-          <w:sz w:val="21"/>
-          <w:szCs w:val="21"/>
-        </w:rPr>
-      </w:pPr>
-      <w:r>
-        <w:rPr>
-          <w:sz w:val="21"/>
-          <w:szCs w:val="21"/>
-        </w:rPr>
-        <w:t xml:space="preserve">Figure 7.6: experiment7bottomTop.py line 229-235 </w:t>
-      </w:r>
-    </w:p>
-    <w:p>
-      <w:pPr>
-        <w:shd w:val="clear" w:color="auto" w:fill="FFFFFF"/>
-        <w:jc w:val="both"/>
-        <w:rPr>
-          <w:sz w:val="21"/>
-          <w:szCs w:val="21"/>
-        </w:rPr>
-      </w:pPr>
-      <w:r>
-        <w:rPr>
-          <w:sz w:val="21"/>
-          <w:szCs w:val="21"/>
-        </w:rPr>
-        <w:t xml:space="preserve">Figure 7.7: experiment7topBottom.py line 157-163 </w:t>
-      </w:r>
-    </w:p>
-    <w:p>
-      <w:pPr>
-        <w:shd w:val="clear" w:color="auto" w:fill="FFFFFF"/>
-        <w:jc w:val="both"/>
-        <w:rPr>
-          <w:sz w:val="21"/>
-          <w:szCs w:val="21"/>
-        </w:rPr>
-      </w:pPr>
-      <w:r>
-        <w:rPr>
-          <w:sz w:val="21"/>
-          <w:szCs w:val="21"/>
-        </w:rPr>
-        <w:t xml:space="preserve">Figure 7.8: experiment7bottomTop.py line 239-245 </w:t>
-      </w:r>
-    </w:p>
-    <w:p>
-      <w:pPr>
-        <w:shd w:val="clear" w:color="auto" w:fill="FFFFFF"/>
-        <w:jc w:val="center"/>
-        <w:rPr>
-          <w:color w:val="2F5496"/>
-          <w:sz w:val="26"/>
-          <w:szCs w:val="26"/>
-        </w:rPr>
-      </w:pPr>
-      <w:r>
-        <w:rPr>
-          <w:color w:val="2F5496"/>
-          <w:sz w:val="26"/>
-          <w:szCs w:val="26"/>
-        </w:rPr>
-        <w:t xml:space="preserve"> </w:t>
-      </w:r>
-    </w:p>
-    <w:p>
-      <w:pPr>
-        <w:shd w:val="clear" w:color="auto" w:fill="FFFFFF"/>
-        <w:jc w:val="center"/>
-        <w:rPr>
-          <w:color w:val="2F5496"/>
-          <w:sz w:val="26"/>
-          <w:szCs w:val="26"/>
-        </w:rPr>
-      </w:pPr>
-      <w:r>
-        <w:rPr>
-          <w:color w:val="2F5496"/>
-          <w:sz w:val="26"/>
-          <w:szCs w:val="26"/>
-        </w:rPr>
-        <w:t xml:space="preserve">Experiment 8 </w:t>
-      </w:r>
-    </w:p>
-    <w:p>
-      <w:pPr>
-        <w:shd w:val="clear" w:color="auto" w:fill="FFFFFF"/>
-        <w:jc w:val="both"/>
-        <w:rPr>
-          <w:sz w:val="21"/>
-          <w:szCs w:val="21"/>
-        </w:rPr>
-      </w:pPr>
-      <w:r>
-        <w:rPr>
-          <w:sz w:val="21"/>
-          <w:szCs w:val="21"/>
-        </w:rPr>
-        <w:t xml:space="preserve">Figure 8.1: experiment8.py line 267-275 </w:t>
-      </w:r>
-    </w:p>
-    <w:p>
-      <w:pPr>
-        <w:shd w:val="clear" w:color="auto" w:fill="FFFFFF"/>
-        <w:jc w:val="both"/>
-        <w:rPr>
-          <w:sz w:val="21"/>
-          <w:szCs w:val="21"/>
-        </w:rPr>
-      </w:pPr>
-      <w:r>
-        <w:rPr>
-          <w:sz w:val="21"/>
-          <w:szCs w:val="21"/>
-        </w:rPr>
-        <w:t xml:space="preserve">Figure 8.2: experiment8.py line 279-287 </w:t>
-      </w:r>
-    </w:p>
-    <w:p>
-      <w:pPr>
-        <w:shd w:val="clear" w:color="auto" w:fill="FFFFFF"/>
-        <w:jc w:val="both"/>
-        <w:rPr>
-          <w:sz w:val="21"/>
-          <w:szCs w:val="21"/>
-        </w:rPr>
-      </w:pPr>
-      <w:r>
-        <w:rPr>
-          <w:sz w:val="21"/>
-          <w:szCs w:val="21"/>
-        </w:rPr>
-        <w:t xml:space="preserve">Figure 8.3: experiment8.py line 290-298 </w:t>
-      </w:r>
-    </w:p>
-    <w:p>
-      <w:pPr>
-        <w:shd w:val="clear" w:color="auto" w:fill="FFFFFF"/>
-        <w:jc w:val="both"/>
-        <w:rPr>
-          <w:sz w:val="21"/>
-          <w:szCs w:val="21"/>
-        </w:rPr>
-      </w:pPr>
-      <w:r>
-        <w:rPr>
-          <w:sz w:val="21"/>
-          <w:szCs w:val="21"/>
-        </w:rPr>
-        <w:t xml:space="preserve">Figure 8.4: experiment8.py line 301-309 </w:t>
-      </w:r>
-    </w:p>
-    <w:p>
-      <w:pPr>
-        <w:shd w:val="clear" w:color="auto" w:fill="FFFFFF"/>
-        <w:jc w:val="both"/>
-        <w:rPr>
-          <w:sz w:val="21"/>
-          <w:szCs w:val="21"/>
-        </w:rPr>
-      </w:pPr>
-      <w:r>
-        <w:rPr>
-          <w:sz w:val="21"/>
-          <w:szCs w:val="21"/>
-        </w:rPr>
-        <w:t xml:space="preserve">Figure 8.5: experiment8.py line 313-321 </w:t>
-      </w:r>
-    </w:p>
-    <w:p>
-      <w:pPr>
-        <w:shd w:val="clear" w:color="auto" w:fill="FFFFFF"/>
-        <w:jc w:val="both"/>
-        <w:rPr>
-          <w:sz w:val="21"/>
-          <w:szCs w:val="21"/>
-        </w:rPr>
-      </w:pPr>
-      <w:r>
-        <w:rPr>
-          <w:sz w:val="21"/>
-          <w:szCs w:val="21"/>
-        </w:rPr>
-        <w:t xml:space="preserve">Figure 8.6: experiment8.py line 325-333 </w:t>
-      </w:r>
-    </w:p>
-    <w:p>
-      <w:pPr>
-        <w:shd w:val="clear" w:color="auto" w:fill="FFFFFF"/>
-        <w:jc w:val="both"/>
-        <w:rPr>
-          <w:sz w:val="21"/>
-          <w:szCs w:val="21"/>
-        </w:rPr>
-      </w:pPr>
-      <w:r>
-        <w:rPr>
-          <w:sz w:val="21"/>
-          <w:szCs w:val="21"/>
-        </w:rPr>
-        <w:t xml:space="preserve">Figure 8.7: experiment8.py line 337-345 </w:t>
-      </w:r>
-    </w:p>
-    <w:p>
-      <w:pPr>
-        <w:shd w:val="clear" w:color="auto" w:fill="FFFFFF"/>
-        <w:jc w:val="both"/>
-        <w:rPr>
-          <w:sz w:val="21"/>
-          <w:szCs w:val="21"/>
-        </w:rPr>
-      </w:pPr>
-      <w:r>
-        <w:rPr>
-          <w:sz w:val="21"/>
-          <w:szCs w:val="21"/>
-        </w:rPr>
-        <w:t xml:space="preserve">Figure 8.8: experiment8.py line 348-356 </w:t>
-      </w:r>
-    </w:p>
-    <w:p>
-      <w:pPr>
-        <w:shd w:val="clear" w:color="auto" w:fill="FFFFFF"/>
-        <w:jc w:val="center"/>
-        <w:rPr>
-          <w:color w:val="2F5496"/>
-          <w:sz w:val="26"/>
-          <w:szCs w:val="26"/>
-        </w:rPr>
-      </w:pPr>
-      <w:r>
-        <w:rPr>
-          <w:color w:val="2F5496"/>
-          <w:sz w:val="26"/>
-          <w:szCs w:val="26"/>
-        </w:rPr>
         <w:t xml:space="preserve"> </w:t>
       </w:r>
     </w:p>
@@ -3136,7 +3305,6 @@
           <w:sz w:val="21"/>
           <w:szCs w:val="21"/>
         </w:rPr>
-        <w:lastRenderedPageBreak/>
         <w:t xml:space="preserve"> </w:t>
       </w:r>
     </w:p>

</xml_diff>

<commit_message>
finished write up for exp1
</commit_message>
<xml_diff>
--- a/2XC3 Lab 4-5 .docx
+++ b/2XC3 Lab 4-5 .docx
@@ -37,7 +37,25 @@
           <w:sz w:val="26"/>
           <w:szCs w:val="26"/>
         </w:rPr>
-        <w:t>By: Abdullah Khan,  Abdul-</w:t>
+        <w:t xml:space="preserve">By: Abdullah </w:t>
+      </w:r>
+      <w:proofErr w:type="gramStart"/>
+      <w:r>
+        <w:rPr>
+          <w:color w:val="2F5496"/>
+          <w:sz w:val="26"/>
+          <w:szCs w:val="26"/>
+        </w:rPr>
+        <w:t>Khan,  Abdul</w:t>
+      </w:r>
+      <w:proofErr w:type="gramEnd"/>
+      <w:r>
+        <w:rPr>
+          <w:color w:val="2F5496"/>
+          <w:sz w:val="26"/>
+          <w:szCs w:val="26"/>
+        </w:rPr>
+        <w:t>-</w:t>
       </w:r>
       <w:proofErr w:type="spellStart"/>
       <w:r>
@@ -737,7 +755,23 @@
                 <w:sz w:val="26"/>
                 <w:szCs w:val="26"/>
               </w:rPr>
-              <w:t xml:space="preserve"> Experiment  1                                                                </w:t>
+              <w:t xml:space="preserve"> </w:t>
+            </w:r>
+            <w:proofErr w:type="gramStart"/>
+            <w:r>
+              <w:rPr>
+                <w:sz w:val="26"/>
+                <w:szCs w:val="26"/>
+              </w:rPr>
+              <w:t>Experiment  1</w:t>
+            </w:r>
+            <w:proofErr w:type="gramEnd"/>
+            <w:r>
+              <w:rPr>
+                <w:sz w:val="26"/>
+                <w:szCs w:val="26"/>
+              </w:rPr>
+              <w:t xml:space="preserve">                                                                </w:t>
             </w:r>
           </w:p>
           <w:p>
@@ -820,7 +854,23 @@
                 <w:sz w:val="26"/>
                 <w:szCs w:val="26"/>
               </w:rPr>
-              <w:t xml:space="preserve"> Experiment  2 </w:t>
+              <w:t xml:space="preserve"> </w:t>
+            </w:r>
+            <w:proofErr w:type="gramStart"/>
+            <w:r>
+              <w:rPr>
+                <w:sz w:val="26"/>
+                <w:szCs w:val="26"/>
+              </w:rPr>
+              <w:t>Experiment  2</w:t>
+            </w:r>
+            <w:proofErr w:type="gramEnd"/>
+            <w:r>
+              <w:rPr>
+                <w:sz w:val="26"/>
+                <w:szCs w:val="26"/>
+              </w:rPr>
+              <w:t xml:space="preserve"> </w:t>
             </w:r>
           </w:p>
           <w:p>
@@ -1749,18 +1799,17 @@
     <w:p>
       <w:pPr>
         <w:shd w:val="clear" w:color="auto" w:fill="FFFFFF"/>
-        <w:jc w:val="center"/>
-        <w:rPr>
-          <w:color w:val="2F5496"/>
-          <w:sz w:val="28"/>
-          <w:szCs w:val="28"/>
-        </w:rPr>
-      </w:pPr>
-      <w:r>
-        <w:rPr>
-          <w:color w:val="2F5496"/>
-          <w:sz w:val="28"/>
-          <w:szCs w:val="28"/>
+        <w:rPr>
+          <w:color w:val="2F5496"/>
+          <w:sz w:val="32"/>
+          <w:szCs w:val="32"/>
+        </w:rPr>
+      </w:pPr>
+      <w:r>
+        <w:rPr>
+          <w:color w:val="2F5496"/>
+          <w:sz w:val="32"/>
+          <w:szCs w:val="32"/>
         </w:rPr>
         <w:lastRenderedPageBreak/>
         <w:t>Experiment 1</w:t>
@@ -1793,11 +1842,15 @@
         <w:shd w:val="clear" w:color="auto" w:fill="FFFFFF"/>
         <w:rPr>
           <w:color w:val="2F5496"/>
-        </w:rPr>
-      </w:pPr>
-      <w:r>
-        <w:rPr>
-          <w:color w:val="2F5496"/>
+          <w:sz w:val="26"/>
+          <w:szCs w:val="26"/>
+        </w:rPr>
+      </w:pPr>
+      <w:r>
+        <w:rPr>
+          <w:color w:val="2F5496"/>
+          <w:sz w:val="26"/>
+          <w:szCs w:val="26"/>
         </w:rPr>
         <w:t>Outline</w:t>
       </w:r>
@@ -1805,8 +1858,244 @@
     <w:p>
       <w:pPr>
         <w:shd w:val="clear" w:color="auto" w:fill="FFFFFF"/>
-        <w:rPr>
-          <w:color w:val="000000" w:themeColor="text1"/>
+        <w:jc w:val="both"/>
+      </w:pPr>
+      <w:r>
+        <w:rPr>
+          <w:color w:val="2F5496"/>
+        </w:rPr>
+        <w:tab/>
+      </w:r>
+      <w:r>
+        <w:t xml:space="preserve">The purpose of this experiment is to see how </w:t>
+      </w:r>
+      <w:r>
+        <w:t xml:space="preserve">often a graph contains cycles. We know that </w:t>
+      </w:r>
+      <w:proofErr w:type="gramStart"/>
+      <w:r>
+        <w:t>if  a</w:t>
+      </w:r>
+      <w:proofErr w:type="gramEnd"/>
+      <w:r>
+        <w:t xml:space="preserve"> graph </w:t>
+      </w:r>
+      <w:r>
+        <w:t>has</w:t>
+      </w:r>
+      <w:r>
+        <w:t xml:space="preserve"> </w:t>
+      </w:r>
+      <w:proofErr w:type="spellStart"/>
+      <w:r>
+        <w:rPr>
+          <w:i/>
+          <w:iCs/>
+        </w:rPr>
+        <w:t>i</w:t>
+      </w:r>
+      <w:proofErr w:type="spellEnd"/>
+      <w:r>
+        <w:t xml:space="preserve"> nodes then its spanning tree will </w:t>
+      </w:r>
+      <w:r>
+        <w:t xml:space="preserve">contain </w:t>
+      </w:r>
+      <w:r>
+        <w:rPr>
+          <w:i/>
+          <w:iCs/>
+        </w:rPr>
+        <w:t>i-1</w:t>
+      </w:r>
+      <w:r>
+        <w:t xml:space="preserve"> edges</w:t>
+      </w:r>
+      <w:r>
+        <w:t xml:space="preserve">. There for, we know that if a graph as more </w:t>
+      </w:r>
+      <w:proofErr w:type="gramStart"/>
+      <w:r>
+        <w:t xml:space="preserve">than  </w:t>
+      </w:r>
+      <w:r>
+        <w:rPr>
+          <w:i/>
+          <w:iCs/>
+        </w:rPr>
+        <w:t>i</w:t>
+      </w:r>
+      <w:proofErr w:type="gramEnd"/>
+      <w:r>
+        <w:rPr>
+          <w:i/>
+          <w:iCs/>
+        </w:rPr>
+        <w:t>-1</w:t>
+      </w:r>
+      <w:r>
+        <w:t xml:space="preserve"> edges</w:t>
+      </w:r>
+      <w:r>
+        <w:t xml:space="preserve"> it will contain a cycle. For this experiment we wanted to see the probability that a graph contains a cycle given that it has less than </w:t>
+      </w:r>
+      <w:proofErr w:type="spellStart"/>
+      <w:r>
+        <w:rPr>
+          <w:i/>
+          <w:iCs/>
+        </w:rPr>
+        <w:t>i</w:t>
+      </w:r>
+      <w:proofErr w:type="spellEnd"/>
+      <w:r>
+        <w:t xml:space="preserve"> edges</w:t>
+      </w:r>
+      <w:r>
+        <w:t>.</w:t>
+      </w:r>
+      <w:r>
+        <w:t xml:space="preserve"> To do this, we tes</w:t>
+      </w:r>
+      <w:r>
+        <w:t xml:space="preserve">ted the graph of </w:t>
+      </w:r>
+      <w:r>
+        <w:t>size 100, 90 and 80, we had their number of edges range from 0-99, 0-89, 0-79 respectively. We had an epoch value of 1000 for the probability (see Appendix “Experiment 1” sub section “E</w:t>
+      </w:r>
+      <w:r>
+        <w:t>poch</w:t>
+      </w:r>
+      <w:r>
+        <w:t>”</w:t>
+      </w:r>
+      <w:r>
+        <w:t xml:space="preserve"> too see how we calculate probabilities</w:t>
+      </w:r>
+      <w:r>
+        <w:t>)</w:t>
+      </w:r>
+      <w:r>
+        <w:t xml:space="preserve">. </w:t>
+      </w:r>
+    </w:p>
+    <w:p>
+      <w:pPr>
+        <w:shd w:val="clear" w:color="auto" w:fill="FFFFFF"/>
+        <w:jc w:val="both"/>
+      </w:pPr>
+    </w:p>
+    <w:p>
+      <w:pPr>
+        <w:shd w:val="clear" w:color="auto" w:fill="FFFFFF"/>
+        <w:jc w:val="both"/>
+      </w:pPr>
+      <w:r>
+        <w:t xml:space="preserve">  </w:t>
+      </w:r>
+    </w:p>
+    <w:p>
+      <w:pPr>
+        <w:shd w:val="clear" w:color="auto" w:fill="FFFFFF"/>
+        <w:rPr>
+          <w:color w:val="2F5496"/>
+          <w:sz w:val="26"/>
+          <w:szCs w:val="26"/>
+        </w:rPr>
+      </w:pPr>
+      <w:r>
+        <w:rPr>
+          <w:color w:val="2F5496"/>
+          <w:sz w:val="26"/>
+          <w:szCs w:val="26"/>
+        </w:rPr>
+        <w:t>Results</w:t>
+      </w:r>
+    </w:p>
+    <w:p>
+      <w:pPr>
+        <w:shd w:val="clear" w:color="auto" w:fill="FFFFFF"/>
+        <w:rPr>
+          <w:color w:val="2F5496"/>
+          <w:sz w:val="26"/>
+          <w:szCs w:val="26"/>
+        </w:rPr>
+      </w:pPr>
+      <w:r>
+        <w:rPr>
+          <w:color w:val="2F5496"/>
+          <w:sz w:val="26"/>
+          <w:szCs w:val="26"/>
+        </w:rPr>
+        <w:tab/>
+      </w:r>
+      <w:r>
+        <w:rPr>
+          <w:noProof/>
+          <w:color w:val="2F5496"/>
+          <w:sz w:val="26"/>
+          <w:szCs w:val="26"/>
+        </w:rPr>
+        <w:drawing>
+          <wp:inline distT="0" distB="0" distL="0" distR="0" wp14:anchorId="081B674E" wp14:editId="19B46ECF">
+            <wp:extent cx="4770120" cy="3577590"/>
+            <wp:effectExtent l="0" t="0" r="0" b="3810"/>
+            <wp:docPr id="1" name="Picture 1" descr="Chart, line chart&#10;&#10;Description automatically generated"/>
+            <wp:cNvGraphicFramePr>
+              <a:graphicFrameLocks xmlns:a="http://schemas.openxmlformats.org/drawingml/2006/main" noChangeAspect="1"/>
+            </wp:cNvGraphicFramePr>
+            <a:graphic xmlns:a="http://schemas.openxmlformats.org/drawingml/2006/main">
+              <a:graphicData uri="http://schemas.openxmlformats.org/drawingml/2006/picture">
+                <pic:pic xmlns:pic="http://schemas.openxmlformats.org/drawingml/2006/picture">
+                  <pic:nvPicPr>
+                    <pic:cNvPr id="1" name="Picture 1" descr="Chart, line chart&#10;&#10;Description automatically generated"/>
+                    <pic:cNvPicPr/>
+                  </pic:nvPicPr>
+                  <pic:blipFill>
+                    <a:blip r:embed="rId4">
+                      <a:extLst>
+                        <a:ext uri="{28A0092B-C50C-407E-A947-70E740481C1C}">
+                          <a14:useLocalDpi xmlns:a14="http://schemas.microsoft.com/office/drawing/2010/main" val="0"/>
+                        </a:ext>
+                      </a:extLst>
+                    </a:blip>
+                    <a:stretch>
+                      <a:fillRect/>
+                    </a:stretch>
+                  </pic:blipFill>
+                  <pic:spPr>
+                    <a:xfrm>
+                      <a:off x="0" y="0"/>
+                      <a:ext cx="4770132" cy="3577599"/>
+                    </a:xfrm>
+                    <a:prstGeom prst="rect">
+                      <a:avLst/>
+                    </a:prstGeom>
+                  </pic:spPr>
+                </pic:pic>
+              </a:graphicData>
+            </a:graphic>
+          </wp:inline>
+        </w:drawing>
+      </w:r>
+    </w:p>
+    <w:p>
+      <w:pPr>
+        <w:shd w:val="clear" w:color="auto" w:fill="FFFFFF"/>
+        <w:rPr>
+          <w:color w:val="2F5496"/>
+          <w:sz w:val="26"/>
+          <w:szCs w:val="26"/>
+        </w:rPr>
+      </w:pPr>
+    </w:p>
+    <w:p>
+      <w:pPr>
+        <w:shd w:val="clear" w:color="auto" w:fill="FFFFFF"/>
+        <w:jc w:val="both"/>
+        <w:rPr>
+          <w:i/>
+          <w:iCs/>
           <w14:shadow w14:blurRad="38100" w14:dist="19050" w14:dir="2700000" w14:sx="100000" w14:sy="100000" w14:kx="0" w14:ky="0" w14:algn="tl">
             <w14:schemeClr w14:val="dk1">
               <w14:alpha w14:val="60000"/>
@@ -1819,135 +2108,171 @@
           </w14:textOutline>
         </w:rPr>
       </w:pPr>
-      <w:r>
-        <w:rPr>
-          <w:color w:val="2F5496"/>
+    </w:p>
+    <w:p>
+      <w:pPr>
+        <w:shd w:val="clear" w:color="auto" w:fill="FFFFFF"/>
+        <w:rPr>
+          <w:color w:val="2F5496"/>
+          <w:sz w:val="26"/>
+          <w:szCs w:val="26"/>
+        </w:rPr>
+      </w:pPr>
+      <w:r>
+        <w:rPr>
+          <w:color w:val="2F5496"/>
+          <w:sz w:val="26"/>
+          <w:szCs w:val="26"/>
+        </w:rPr>
+        <w:t>Discussion</w:t>
+      </w:r>
+    </w:p>
+    <w:p>
+      <w:pPr>
+        <w:shd w:val="clear" w:color="auto" w:fill="FFFFFF"/>
+        <w:jc w:val="both"/>
+      </w:pPr>
+      <w:r>
+        <w:rPr>
+          <w:color w:val="2F5496"/>
+          <w:sz w:val="26"/>
+          <w:szCs w:val="26"/>
         </w:rPr>
         <w:tab/>
       </w:r>
       <w:r>
-        <w:t xml:space="preserve">The purpose of this experiment is to see how </w:t>
-      </w:r>
-      <w:r>
-        <w:rPr>
-          <w:color w:val="000000" w:themeColor="text1"/>
-          <w14:shadow w14:blurRad="38100" w14:dist="19050" w14:dir="2700000" w14:sx="100000" w14:sy="100000" w14:kx="0" w14:ky="0" w14:algn="tl">
-            <w14:schemeClr w14:val="dk1">
-              <w14:alpha w14:val="60000"/>
-            </w14:schemeClr>
-          </w14:shadow>
-          <w14:textOutline w14:w="0" w14:cap="flat" w14:cmpd="sng" w14:algn="ctr">
-            <w14:noFill/>
-            <w14:prstDash w14:val="solid"/>
-            <w14:round/>
-          </w14:textOutline>
-        </w:rPr>
-        <w:t xml:space="preserve"> </w:t>
-      </w:r>
-    </w:p>
-    <w:p>
-      <w:pPr>
-        <w:shd w:val="clear" w:color="auto" w:fill="FFFFFF"/>
-        <w:rPr>
-          <w:color w:val="2F5496"/>
-          <w:sz w:val="26"/>
-          <w:szCs w:val="26"/>
-        </w:rPr>
-      </w:pPr>
-    </w:p>
-    <w:p>
-      <w:pPr>
-        <w:shd w:val="clear" w:color="auto" w:fill="FFFFFF"/>
-        <w:rPr>
-          <w:color w:val="2F5496"/>
-          <w:sz w:val="26"/>
-          <w:szCs w:val="26"/>
-        </w:rPr>
-      </w:pPr>
-    </w:p>
-    <w:p>
-      <w:pPr>
-        <w:shd w:val="clear" w:color="auto" w:fill="FFFFFF"/>
-        <w:rPr>
-          <w:color w:val="2F5496"/>
-          <w:sz w:val="26"/>
-          <w:szCs w:val="26"/>
-        </w:rPr>
-      </w:pPr>
-    </w:p>
-    <w:p>
-      <w:pPr>
-        <w:shd w:val="clear" w:color="auto" w:fill="FFFFFF"/>
-        <w:rPr>
-          <w:color w:val="2F5496"/>
-          <w:sz w:val="26"/>
-          <w:szCs w:val="26"/>
-        </w:rPr>
-      </w:pPr>
-    </w:p>
-    <w:p>
-      <w:pPr>
-        <w:shd w:val="clear" w:color="auto" w:fill="FFFFFF"/>
-        <w:rPr>
-          <w:color w:val="2F5496"/>
-          <w:sz w:val="26"/>
-          <w:szCs w:val="26"/>
-        </w:rPr>
-      </w:pPr>
-    </w:p>
-    <w:p>
-      <w:pPr>
-        <w:shd w:val="clear" w:color="auto" w:fill="FFFFFF"/>
-        <w:rPr>
-          <w:color w:val="2F5496"/>
-          <w:sz w:val="26"/>
-          <w:szCs w:val="26"/>
-        </w:rPr>
-      </w:pPr>
-    </w:p>
-    <w:p>
-      <w:pPr>
-        <w:shd w:val="clear" w:color="auto" w:fill="FFFFFF"/>
-        <w:rPr>
-          <w:color w:val="2F5496"/>
-          <w:sz w:val="26"/>
-          <w:szCs w:val="26"/>
-        </w:rPr>
-      </w:pPr>
-    </w:p>
-    <w:p>
-      <w:pPr>
-        <w:shd w:val="clear" w:color="auto" w:fill="FFFFFF"/>
-        <w:rPr>
-          <w:color w:val="2F5496"/>
-          <w:sz w:val="26"/>
-          <w:szCs w:val="26"/>
-        </w:rPr>
-      </w:pPr>
-    </w:p>
-    <w:p>
-      <w:pPr>
-        <w:shd w:val="clear" w:color="auto" w:fill="FFFFFF"/>
-        <w:rPr>
-          <w:color w:val="2F5496"/>
-          <w:sz w:val="26"/>
-          <w:szCs w:val="26"/>
-        </w:rPr>
-      </w:pPr>
-    </w:p>
-    <w:p>
-      <w:pPr>
-        <w:shd w:val="clear" w:color="auto" w:fill="FFFFFF"/>
-        <w:rPr>
-          <w:color w:val="2F5496"/>
-          <w:sz w:val="26"/>
-          <w:szCs w:val="26"/>
-        </w:rPr>
-      </w:pPr>
-    </w:p>
-    <w:p>
-      <w:pPr>
-        <w:shd w:val="clear" w:color="auto" w:fill="FFFFFF"/>
+        <w:t xml:space="preserve">As we can see the probability </w:t>
+      </w:r>
+      <w:proofErr w:type="gramStart"/>
+      <w:r>
+        <w:t>increases  more</w:t>
+      </w:r>
+      <w:proofErr w:type="gramEnd"/>
+      <w:r>
+        <w:t xml:space="preserve"> we increase the total number of edges. These </w:t>
+      </w:r>
+      <w:r>
+        <w:t>probabili</w:t>
+      </w:r>
+      <w:r>
+        <w:t xml:space="preserve">ties approach one as the number of edges gets closer to the number nodes. This makes sense as if there are more than </w:t>
+      </w:r>
+      <w:r>
+        <w:rPr>
+          <w:i/>
+          <w:iCs/>
+        </w:rPr>
+        <w:t>v-1</w:t>
+      </w:r>
+      <w:r>
+        <w:t xml:space="preserve"> edges in a graph with </w:t>
+      </w:r>
+      <w:r>
+        <w:rPr>
+          <w:i/>
+          <w:iCs/>
+        </w:rPr>
+        <w:t>v</w:t>
+      </w:r>
+      <w:r>
+        <w:t xml:space="preserve"> nodes, it will contain cycles. Its </w:t>
+      </w:r>
+      <w:r>
+        <w:t>also important to note that the probabilities do not grow as quickly when the size of the graphs are bigger. The bigger the total number of nodes there are the smaller the chances that a certain number of edges will from a cycle since there are more ways for them not to from a cycle.</w:t>
+      </w:r>
+    </w:p>
+    <w:p>
+      <w:pPr>
+        <w:shd w:val="clear" w:color="auto" w:fill="FFFFFF"/>
+        <w:jc w:val="both"/>
+        <w:rPr>
+          <w:color w:val="2F5496"/>
+          <w:sz w:val="26"/>
+          <w:szCs w:val="26"/>
+        </w:rPr>
+      </w:pPr>
+    </w:p>
+    <w:p>
+      <w:pPr>
+        <w:shd w:val="clear" w:color="auto" w:fill="FFFFFF"/>
+        <w:jc w:val="both"/>
+        <w:rPr>
+          <w:color w:val="2F5496"/>
+          <w:sz w:val="26"/>
+          <w:szCs w:val="26"/>
+        </w:rPr>
+      </w:pPr>
+    </w:p>
+    <w:p>
+      <w:pPr>
+        <w:shd w:val="clear" w:color="auto" w:fill="FFFFFF"/>
+        <w:jc w:val="both"/>
+        <w:rPr>
+          <w:color w:val="2F5496"/>
+          <w:sz w:val="26"/>
+          <w:szCs w:val="26"/>
+        </w:rPr>
+      </w:pPr>
+    </w:p>
+    <w:p>
+      <w:pPr>
+        <w:shd w:val="clear" w:color="auto" w:fill="FFFFFF"/>
+        <w:jc w:val="both"/>
+        <w:rPr>
+          <w:color w:val="2F5496"/>
+          <w:sz w:val="26"/>
+          <w:szCs w:val="26"/>
+        </w:rPr>
+      </w:pPr>
+    </w:p>
+    <w:p>
+      <w:pPr>
+        <w:shd w:val="clear" w:color="auto" w:fill="FFFFFF"/>
+        <w:jc w:val="both"/>
+        <w:rPr>
+          <w:color w:val="2F5496"/>
+          <w:sz w:val="26"/>
+          <w:szCs w:val="26"/>
+        </w:rPr>
+      </w:pPr>
+    </w:p>
+    <w:p>
+      <w:pPr>
+        <w:shd w:val="clear" w:color="auto" w:fill="FFFFFF"/>
+        <w:jc w:val="both"/>
+        <w:rPr>
+          <w:color w:val="2F5496"/>
+          <w:sz w:val="26"/>
+          <w:szCs w:val="26"/>
+        </w:rPr>
+      </w:pPr>
+    </w:p>
+    <w:p>
+      <w:pPr>
+        <w:shd w:val="clear" w:color="auto" w:fill="FFFFFF"/>
+        <w:jc w:val="both"/>
+        <w:rPr>
+          <w:color w:val="2F5496"/>
+          <w:sz w:val="26"/>
+          <w:szCs w:val="26"/>
+        </w:rPr>
+      </w:pPr>
+    </w:p>
+    <w:p>
+      <w:pPr>
+        <w:shd w:val="clear" w:color="auto" w:fill="FFFFFF"/>
+        <w:jc w:val="both"/>
+        <w:rPr>
+          <w:color w:val="2F5496"/>
+          <w:sz w:val="26"/>
+          <w:szCs w:val="26"/>
+        </w:rPr>
+      </w:pPr>
+    </w:p>
+    <w:p>
+      <w:pPr>
+        <w:shd w:val="clear" w:color="auto" w:fill="FFFFFF"/>
+        <w:jc w:val="both"/>
         <w:rPr>
           <w:color w:val="2F5496"/>
           <w:sz w:val="26"/>
@@ -2205,6 +2530,161 @@
     <w:p>
       <w:pPr>
         <w:shd w:val="clear" w:color="auto" w:fill="FFFFFF"/>
+        <w:rPr>
+          <w:color w:val="2F5496"/>
+        </w:rPr>
+      </w:pPr>
+      <w:r>
+        <w:rPr>
+          <w:color w:val="2F5496"/>
+        </w:rPr>
+        <w:t>Epoch:</w:t>
+      </w:r>
+    </w:p>
+    <w:p>
+      <w:pPr>
+        <w:shd w:val="clear" w:color="auto" w:fill="FFFFFF"/>
+        <w:jc w:val="both"/>
+        <w:rPr>
+          <w:sz w:val="21"/>
+          <w:szCs w:val="21"/>
+        </w:rPr>
+      </w:pPr>
+      <w:r>
+        <w:rPr>
+          <w:sz w:val="21"/>
+          <w:szCs w:val="21"/>
+        </w:rPr>
+        <w:t xml:space="preserve">To calculate the probability of graph a with x nodes and y randomly generated edges, containing a cycle we need to run a certain number of tests. The Epoch value is the total number of times we run the test. We </w:t>
+      </w:r>
+      <w:r>
+        <w:rPr>
+          <w:sz w:val="21"/>
+          <w:szCs w:val="21"/>
+        </w:rPr>
+        <w:t xml:space="preserve">have a counter which starts at zero and increments by one each time a graph contains a cycle. After the tests are done we calculate the probability by doing quotient between the number of times we found a graph with a cycle and the </w:t>
+      </w:r>
+      <w:r>
+        <w:rPr>
+          <w:sz w:val="21"/>
+          <w:szCs w:val="21"/>
+        </w:rPr>
+        <w:t>Epoch</w:t>
+      </w:r>
+      <w:r>
+        <w:rPr>
+          <w:sz w:val="21"/>
+          <w:szCs w:val="21"/>
+        </w:rPr>
+        <w:t xml:space="preserve"> value which was </w:t>
+      </w:r>
+      <w:proofErr w:type="gramStart"/>
+      <w:r>
+        <w:rPr>
+          <w:sz w:val="21"/>
+          <w:szCs w:val="21"/>
+        </w:rPr>
+        <w:t>the  total</w:t>
+      </w:r>
+      <w:proofErr w:type="gramEnd"/>
+      <w:r>
+        <w:rPr>
+          <w:sz w:val="21"/>
+          <w:szCs w:val="21"/>
+        </w:rPr>
+        <w:t xml:space="preserve"> number of times we ran the tests.</w:t>
+      </w:r>
+    </w:p>
+    <w:p>
+      <w:pPr>
+        <w:shd w:val="clear" w:color="auto" w:fill="FFFFFF"/>
+        <w:rPr>
+          <w:color w:val="2F5496"/>
+        </w:rPr>
+      </w:pPr>
+    </w:p>
+    <w:p>
+      <w:pPr>
+        <w:shd w:val="clear" w:color="auto" w:fill="FFFFFF"/>
+        <w:jc w:val="both"/>
+        <w:rPr>
+          <w:sz w:val="21"/>
+          <w:szCs w:val="21"/>
+        </w:rPr>
+      </w:pPr>
+      <w:r>
+        <w:rPr>
+          <w:sz w:val="21"/>
+          <w:szCs w:val="21"/>
+        </w:rPr>
+        <w:t xml:space="preserve">Figure 1.1: experiment1.py line 95-153 </w:t>
+      </w:r>
+    </w:p>
+    <w:p>
+      <w:pPr>
+        <w:shd w:val="clear" w:color="auto" w:fill="FFFFFF"/>
+        <w:jc w:val="both"/>
+        <w:rPr>
+          <w:sz w:val="21"/>
+          <w:szCs w:val="21"/>
+        </w:rPr>
+      </w:pPr>
+      <w:r>
+        <w:rPr>
+          <w:sz w:val="21"/>
+          <w:szCs w:val="21"/>
+        </w:rPr>
+        <w:t xml:space="preserve">Figure 1.2: experiment1.py line 155-213 </w:t>
+      </w:r>
+    </w:p>
+    <w:p>
+      <w:pPr>
+        <w:shd w:val="clear" w:color="auto" w:fill="FFFFFF"/>
+        <w:jc w:val="both"/>
+        <w:rPr>
+          <w:sz w:val="21"/>
+          <w:szCs w:val="21"/>
+        </w:rPr>
+      </w:pPr>
+      <w:r>
+        <w:rPr>
+          <w:sz w:val="21"/>
+          <w:szCs w:val="21"/>
+        </w:rPr>
+        <w:lastRenderedPageBreak/>
+        <w:t xml:space="preserve">Figure 1.3: experiment1.py line 215-273 </w:t>
+      </w:r>
+    </w:p>
+    <w:p>
+      <w:pPr>
+        <w:shd w:val="clear" w:color="auto" w:fill="FFFFFF"/>
+        <w:jc w:val="both"/>
+        <w:rPr>
+          <w:sz w:val="21"/>
+          <w:szCs w:val="21"/>
+        </w:rPr>
+      </w:pPr>
+      <w:r>
+        <w:rPr>
+          <w:sz w:val="21"/>
+          <w:szCs w:val="21"/>
+        </w:rPr>
+        <w:t>Figure 1.4: experiment1.py line 275-337</w:t>
+      </w:r>
+    </w:p>
+    <w:p>
+      <w:pPr>
+        <w:shd w:val="clear" w:color="auto" w:fill="FFFFFF"/>
+        <w:jc w:val="both"/>
+        <w:rPr>
+          <w:sz w:val="21"/>
+          <w:szCs w:val="21"/>
+        </w:rPr>
+      </w:pPr>
+    </w:p>
+    <w:p>
+      <w:pPr>
+        <w:shd w:val="clear" w:color="auto" w:fill="FFFFFF"/>
         <w:jc w:val="center"/>
         <w:rPr>
           <w:color w:val="2F5496"/>
@@ -2218,695 +2698,597 @@
           <w:sz w:val="26"/>
           <w:szCs w:val="26"/>
         </w:rPr>
-        <w:t xml:space="preserve"> </w:t>
-      </w:r>
-    </w:p>
-    <w:p>
-      <w:pPr>
-        <w:shd w:val="clear" w:color="auto" w:fill="FFFFFF"/>
-        <w:jc w:val="both"/>
-        <w:rPr>
-          <w:sz w:val="21"/>
-          <w:szCs w:val="21"/>
-        </w:rPr>
-      </w:pPr>
-      <w:r>
-        <w:rPr>
-          <w:sz w:val="21"/>
-          <w:szCs w:val="21"/>
-        </w:rPr>
-        <w:t xml:space="preserve">Figure 1.1: experiment1.py line 95-153 </w:t>
-      </w:r>
-    </w:p>
-    <w:p>
-      <w:pPr>
-        <w:shd w:val="clear" w:color="auto" w:fill="FFFFFF"/>
-        <w:jc w:val="both"/>
-        <w:rPr>
-          <w:sz w:val="21"/>
-          <w:szCs w:val="21"/>
-        </w:rPr>
-      </w:pPr>
-      <w:r>
-        <w:rPr>
-          <w:sz w:val="21"/>
-          <w:szCs w:val="21"/>
+        <w:t xml:space="preserve">Experiment 2 </w:t>
+      </w:r>
+    </w:p>
+    <w:p>
+      <w:pPr>
+        <w:shd w:val="clear" w:color="auto" w:fill="FFFFFF"/>
+        <w:jc w:val="center"/>
+        <w:rPr>
+          <w:color w:val="2F5496"/>
+          <w:sz w:val="26"/>
+          <w:szCs w:val="26"/>
+        </w:rPr>
+      </w:pPr>
+      <w:r>
+        <w:rPr>
+          <w:color w:val="2F5496"/>
+          <w:sz w:val="26"/>
+          <w:szCs w:val="26"/>
+        </w:rPr>
+        <w:t xml:space="preserve"> </w:t>
+      </w:r>
+    </w:p>
+    <w:p>
+      <w:pPr>
+        <w:shd w:val="clear" w:color="auto" w:fill="FFFFFF"/>
+        <w:jc w:val="both"/>
+        <w:rPr>
+          <w:sz w:val="21"/>
+          <w:szCs w:val="21"/>
+        </w:rPr>
+      </w:pPr>
+      <w:r>
+        <w:rPr>
+          <w:sz w:val="21"/>
+          <w:szCs w:val="21"/>
+        </w:rPr>
+        <w:t xml:space="preserve">Figure 2.1: experiment2.py line 318-325 </w:t>
+      </w:r>
+    </w:p>
+    <w:p>
+      <w:pPr>
+        <w:shd w:val="clear" w:color="auto" w:fill="FFFFFF"/>
+        <w:jc w:val="both"/>
+        <w:rPr>
+          <w:sz w:val="21"/>
+          <w:szCs w:val="21"/>
+        </w:rPr>
+      </w:pPr>
+      <w:r>
+        <w:rPr>
+          <w:sz w:val="21"/>
+          <w:szCs w:val="21"/>
+        </w:rPr>
+        <w:t xml:space="preserve">Figure 2.2: experiment2.py line 327-334 </w:t>
+      </w:r>
+    </w:p>
+    <w:p>
+      <w:pPr>
+        <w:shd w:val="clear" w:color="auto" w:fill="FFFFFF"/>
+        <w:jc w:val="both"/>
+        <w:rPr>
+          <w:sz w:val="21"/>
+          <w:szCs w:val="21"/>
+        </w:rPr>
+      </w:pPr>
+      <w:r>
+        <w:rPr>
+          <w:sz w:val="21"/>
+          <w:szCs w:val="21"/>
+        </w:rPr>
+        <w:t xml:space="preserve">Figure 2.3: experiment2.py line 336-343 </w:t>
+      </w:r>
+    </w:p>
+    <w:p>
+      <w:pPr>
+        <w:shd w:val="clear" w:color="auto" w:fill="FFFFFF"/>
+        <w:jc w:val="both"/>
+        <w:rPr>
+          <w:sz w:val="21"/>
+          <w:szCs w:val="21"/>
+        </w:rPr>
+      </w:pPr>
+      <w:r>
+        <w:rPr>
+          <w:sz w:val="21"/>
+          <w:szCs w:val="21"/>
+        </w:rPr>
+        <w:t xml:space="preserve">Figure 2.4: experiment2.py line 345-352 </w:t>
+      </w:r>
+    </w:p>
+    <w:p>
+      <w:pPr>
+        <w:shd w:val="clear" w:color="auto" w:fill="FFFFFF"/>
+        <w:jc w:val="both"/>
+        <w:rPr>
+          <w:sz w:val="21"/>
+          <w:szCs w:val="21"/>
+        </w:rPr>
+      </w:pPr>
+      <w:r>
+        <w:rPr>
+          <w:sz w:val="21"/>
+          <w:szCs w:val="21"/>
+        </w:rPr>
+        <w:t xml:space="preserve">Figure 2.5: experiment2.py line 357-364 </w:t>
+      </w:r>
+    </w:p>
+    <w:p>
+      <w:pPr>
+        <w:shd w:val="clear" w:color="auto" w:fill="FFFFFF"/>
+        <w:jc w:val="both"/>
+        <w:rPr>
+          <w:sz w:val="21"/>
+          <w:szCs w:val="21"/>
+        </w:rPr>
+      </w:pPr>
+      <w:r>
+        <w:rPr>
+          <w:sz w:val="21"/>
+          <w:szCs w:val="21"/>
+        </w:rPr>
+        <w:t xml:space="preserve">Figure 2.6: experiment2.py line 366-373 </w:t>
+      </w:r>
+    </w:p>
+    <w:p>
+      <w:pPr>
+        <w:shd w:val="clear" w:color="auto" w:fill="FFFFFF"/>
+        <w:jc w:val="both"/>
+        <w:rPr>
+          <w:sz w:val="21"/>
+          <w:szCs w:val="21"/>
+        </w:rPr>
+      </w:pPr>
+      <w:r>
+        <w:rPr>
+          <w:sz w:val="21"/>
+          <w:szCs w:val="21"/>
+        </w:rPr>
+        <w:t xml:space="preserve">Figure 2.7: experiment2.py line 375-382 </w:t>
+      </w:r>
+    </w:p>
+    <w:p>
+      <w:pPr>
+        <w:shd w:val="clear" w:color="auto" w:fill="FFFFFF"/>
+        <w:jc w:val="both"/>
+        <w:rPr>
+          <w:sz w:val="21"/>
+          <w:szCs w:val="21"/>
+        </w:rPr>
+      </w:pPr>
+      <w:r>
+        <w:rPr>
+          <w:sz w:val="21"/>
+          <w:szCs w:val="21"/>
+        </w:rPr>
+        <w:t xml:space="preserve">Figure 2.8: experiment2.py line 385-392 </w:t>
+      </w:r>
+    </w:p>
+    <w:p>
+      <w:pPr>
+        <w:shd w:val="clear" w:color="auto" w:fill="FFFFFF"/>
+        <w:spacing w:line="277" w:lineRule="auto"/>
+        <w:jc w:val="both"/>
+        <w:rPr>
+          <w:sz w:val="21"/>
+          <w:szCs w:val="21"/>
+        </w:rPr>
+      </w:pPr>
+      <w:r>
+        <w:rPr>
+          <w:sz w:val="21"/>
+          <w:szCs w:val="21"/>
+        </w:rPr>
+        <w:t xml:space="preserve"> </w:t>
+      </w:r>
+    </w:p>
+    <w:p>
+      <w:pPr>
+        <w:shd w:val="clear" w:color="auto" w:fill="FFFFFF"/>
+        <w:jc w:val="both"/>
+        <w:rPr>
+          <w:sz w:val="21"/>
+          <w:szCs w:val="21"/>
+        </w:rPr>
+      </w:pPr>
+      <w:r>
+        <w:rPr>
+          <w:sz w:val="21"/>
+          <w:szCs w:val="21"/>
+        </w:rPr>
+        <w:t xml:space="preserve"> </w:t>
+      </w:r>
+    </w:p>
+    <w:p>
+      <w:pPr>
+        <w:shd w:val="clear" w:color="auto" w:fill="FFFFFF"/>
+        <w:jc w:val="center"/>
+        <w:rPr>
+          <w:color w:val="2F5496"/>
+          <w:sz w:val="26"/>
+          <w:szCs w:val="26"/>
+        </w:rPr>
+      </w:pPr>
+      <w:r>
+        <w:rPr>
+          <w:color w:val="2F5496"/>
+          <w:sz w:val="26"/>
+          <w:szCs w:val="26"/>
+        </w:rPr>
+        <w:t xml:space="preserve">Experiment 3 </w:t>
+      </w:r>
+    </w:p>
+    <w:p>
+      <w:pPr>
+        <w:shd w:val="clear" w:color="auto" w:fill="FFFFFF"/>
+        <w:spacing w:line="277" w:lineRule="auto"/>
+        <w:jc w:val="both"/>
+        <w:rPr>
+          <w:sz w:val="21"/>
+          <w:szCs w:val="21"/>
+        </w:rPr>
+      </w:pPr>
+      <w:r>
+        <w:rPr>
+          <w:sz w:val="21"/>
+          <w:szCs w:val="21"/>
+        </w:rPr>
+        <w:t xml:space="preserve"> </w:t>
+      </w:r>
+    </w:p>
+    <w:p>
+      <w:pPr>
+        <w:shd w:val="clear" w:color="auto" w:fill="FFFFFF"/>
+        <w:jc w:val="both"/>
+        <w:rPr>
+          <w:color w:val="2F5496"/>
+        </w:rPr>
+      </w:pPr>
+      <w:r>
+        <w:rPr>
+          <w:color w:val="2F5496"/>
+        </w:rPr>
+        <w:t xml:space="preserve">Scale: </w:t>
+      </w:r>
+    </w:p>
+    <w:p>
+      <w:pPr>
+        <w:shd w:val="clear" w:color="auto" w:fill="FFFFFF"/>
+        <w:ind w:firstLine="420"/>
+        <w:jc w:val="both"/>
+      </w:pPr>
+      <w:r>
+        <w:t xml:space="preserve">We get the data and graph by using a for loop which ranges from 0 to the max number of swaps. The Scaling factor is simply the step size we take in our range function. This has the effect of smoothing out the graph by reducing the variance and reducing the amount of time it takes to calculate the entire data set. </w:t>
+      </w:r>
+    </w:p>
+    <w:p>
+      <w:pPr>
+        <w:shd w:val="clear" w:color="auto" w:fill="FFFFFF"/>
+        <w:jc w:val="both"/>
+      </w:pPr>
+      <w:r>
+        <w:t xml:space="preserve"> </w:t>
+      </w:r>
+    </w:p>
+    <w:p>
+      <w:pPr>
+        <w:shd w:val="clear" w:color="auto" w:fill="FFFFFF"/>
+        <w:jc w:val="both"/>
+      </w:pPr>
+      <w:r>
+        <w:t xml:space="preserve">Figure 3.1: Exp3.py line 147 </w:t>
+      </w:r>
+    </w:p>
+    <w:p>
+      <w:pPr>
+        <w:shd w:val="clear" w:color="auto" w:fill="FFFFFF"/>
+        <w:jc w:val="center"/>
+      </w:pPr>
+      <w:r>
+        <w:t xml:space="preserve"> </w:t>
+      </w:r>
+    </w:p>
+    <w:p>
+      <w:pPr>
+        <w:shd w:val="clear" w:color="auto" w:fill="FFFFFF"/>
+        <w:jc w:val="both"/>
+      </w:pPr>
+      <w:r>
+        <w:t xml:space="preserve"> </w:t>
+      </w:r>
+    </w:p>
+    <w:p>
+      <w:pPr>
+        <w:shd w:val="clear" w:color="auto" w:fill="FFFFFF"/>
+        <w:jc w:val="center"/>
+      </w:pPr>
+      <w:r>
+        <w:t xml:space="preserve"> </w:t>
+      </w:r>
+    </w:p>
+    <w:p>
+      <w:pPr>
+        <w:shd w:val="clear" w:color="auto" w:fill="FFFFFF"/>
+        <w:jc w:val="center"/>
+        <w:rPr>
+          <w:color w:val="2F5496"/>
+          <w:sz w:val="26"/>
+          <w:szCs w:val="26"/>
+        </w:rPr>
+      </w:pPr>
+      <w:r>
+        <w:rPr>
+          <w:color w:val="2F5496"/>
+          <w:sz w:val="26"/>
+          <w:szCs w:val="26"/>
+        </w:rPr>
+        <w:t xml:space="preserve">Experiment 4 </w:t>
+      </w:r>
+    </w:p>
+    <w:p>
+      <w:pPr>
+        <w:shd w:val="clear" w:color="auto" w:fill="FFFFFF"/>
+        <w:jc w:val="both"/>
+        <w:rPr>
+          <w:sz w:val="21"/>
+          <w:szCs w:val="21"/>
+        </w:rPr>
+      </w:pPr>
+      <w:r>
+        <w:rPr>
+          <w:sz w:val="21"/>
+          <w:szCs w:val="21"/>
+        </w:rPr>
+        <w:t xml:space="preserve">Figure 4.1: Exp4.py line 334 </w:t>
+      </w:r>
+    </w:p>
+    <w:p>
+      <w:pPr>
+        <w:shd w:val="clear" w:color="auto" w:fill="FFFFFF"/>
+        <w:jc w:val="both"/>
+        <w:rPr>
+          <w:sz w:val="21"/>
+          <w:szCs w:val="21"/>
+        </w:rPr>
+      </w:pPr>
+      <w:r>
+        <w:rPr>
+          <w:sz w:val="21"/>
+          <w:szCs w:val="21"/>
+        </w:rPr>
+        <w:t xml:space="preserve">Figure 4.2: Exp4.py line 338 </w:t>
+      </w:r>
+    </w:p>
+    <w:p>
+      <w:pPr>
+        <w:shd w:val="clear" w:color="auto" w:fill="FFFFFF"/>
+        <w:jc w:val="both"/>
+        <w:rPr>
+          <w:sz w:val="21"/>
+          <w:szCs w:val="21"/>
+        </w:rPr>
+      </w:pPr>
+      <w:r>
+        <w:rPr>
+          <w:sz w:val="21"/>
+          <w:szCs w:val="21"/>
+        </w:rPr>
+        <w:t xml:space="preserve">Figure 4.3: Exp4.py line 341 </w:t>
+      </w:r>
+    </w:p>
+    <w:p>
+      <w:pPr>
+        <w:shd w:val="clear" w:color="auto" w:fill="FFFFFF"/>
+        <w:jc w:val="both"/>
+        <w:rPr>
+          <w:sz w:val="21"/>
+          <w:szCs w:val="21"/>
+        </w:rPr>
+      </w:pPr>
+      <w:r>
+        <w:rPr>
+          <w:sz w:val="21"/>
+          <w:szCs w:val="21"/>
+        </w:rPr>
+        <w:t xml:space="preserve">Figure 4.4: Exp4.py line 344 </w:t>
+      </w:r>
+    </w:p>
+    <w:p>
+      <w:pPr>
+        <w:shd w:val="clear" w:color="auto" w:fill="FFFFFF"/>
+        <w:jc w:val="both"/>
+        <w:rPr>
+          <w:sz w:val="21"/>
+          <w:szCs w:val="21"/>
+        </w:rPr>
+      </w:pPr>
+      <w:r>
+        <w:rPr>
+          <w:sz w:val="21"/>
+          <w:szCs w:val="21"/>
+        </w:rPr>
+        <w:t xml:space="preserve"> </w:t>
+      </w:r>
+    </w:p>
+    <w:p>
+      <w:pPr>
+        <w:shd w:val="clear" w:color="auto" w:fill="FFFFFF"/>
+        <w:jc w:val="center"/>
+        <w:rPr>
+          <w:color w:val="2F5496"/>
+          <w:sz w:val="26"/>
+          <w:szCs w:val="26"/>
+        </w:rPr>
+      </w:pPr>
+      <w:r>
+        <w:rPr>
+          <w:color w:val="2F5496"/>
+          <w:sz w:val="26"/>
+          <w:szCs w:val="26"/>
+        </w:rPr>
+        <w:t xml:space="preserve">Experiment 5 </w:t>
+      </w:r>
+    </w:p>
+    <w:p>
+      <w:pPr>
+        <w:shd w:val="clear" w:color="auto" w:fill="FFFFFF"/>
+        <w:jc w:val="both"/>
+        <w:rPr>
+          <w:sz w:val="21"/>
+          <w:szCs w:val="21"/>
+        </w:rPr>
+      </w:pPr>
+      <w:r>
+        <w:rPr>
+          <w:sz w:val="21"/>
+          <w:szCs w:val="21"/>
+        </w:rPr>
+        <w:t xml:space="preserve">Figure 5.1: Exp5.py line 218 </w:t>
+      </w:r>
+    </w:p>
+    <w:p>
+      <w:pPr>
+        <w:shd w:val="clear" w:color="auto" w:fill="FFFFFF"/>
+        <w:rPr>
+          <w:color w:val="2F5496"/>
+          <w:sz w:val="26"/>
+          <w:szCs w:val="26"/>
+        </w:rPr>
+      </w:pPr>
+    </w:p>
+    <w:p>
+      <w:pPr>
+        <w:shd w:val="clear" w:color="auto" w:fill="FFFFFF"/>
+        <w:rPr>
+          <w:color w:val="2F5496"/>
+          <w:sz w:val="26"/>
+          <w:szCs w:val="26"/>
+        </w:rPr>
+      </w:pPr>
+    </w:p>
+    <w:p>
+      <w:pPr>
+        <w:shd w:val="clear" w:color="auto" w:fill="FFFFFF"/>
+        <w:rPr>
+          <w:color w:val="2F5496"/>
+          <w:sz w:val="26"/>
+          <w:szCs w:val="26"/>
+        </w:rPr>
+      </w:pPr>
+    </w:p>
+    <w:p>
+      <w:pPr>
+        <w:shd w:val="clear" w:color="auto" w:fill="FFFFFF"/>
+        <w:jc w:val="center"/>
+        <w:rPr>
+          <w:color w:val="2F5496"/>
+          <w:sz w:val="26"/>
+          <w:szCs w:val="26"/>
+        </w:rPr>
+      </w:pPr>
+      <w:r>
+        <w:rPr>
+          <w:color w:val="2F5496"/>
+          <w:sz w:val="26"/>
+          <w:szCs w:val="26"/>
+        </w:rPr>
+        <w:t xml:space="preserve">Experiment 6 </w:t>
+      </w:r>
+    </w:p>
+    <w:p>
+      <w:pPr>
+        <w:shd w:val="clear" w:color="auto" w:fill="FFFFFF"/>
+        <w:jc w:val="both"/>
+        <w:rPr>
+          <w:sz w:val="21"/>
+          <w:szCs w:val="21"/>
+        </w:rPr>
+      </w:pPr>
+      <w:r>
+        <w:rPr>
+          <w:sz w:val="21"/>
+          <w:szCs w:val="21"/>
+        </w:rPr>
+        <w:t xml:space="preserve">Figure 6.1: experiment6.py line 197-204 </w:t>
+      </w:r>
+    </w:p>
+    <w:p>
+      <w:pPr>
+        <w:shd w:val="clear" w:color="auto" w:fill="FFFFFF"/>
+        <w:jc w:val="both"/>
+        <w:rPr>
+          <w:sz w:val="21"/>
+          <w:szCs w:val="21"/>
+        </w:rPr>
+      </w:pPr>
+      <w:r>
+        <w:rPr>
+          <w:sz w:val="21"/>
+          <w:szCs w:val="21"/>
+        </w:rPr>
+        <w:t xml:space="preserve">Figure 6.2: experiment6.py line 207-214 </w:t>
+      </w:r>
+    </w:p>
+    <w:p>
+      <w:pPr>
+        <w:shd w:val="clear" w:color="auto" w:fill="FFFFFF"/>
+        <w:jc w:val="both"/>
+        <w:rPr>
+          <w:sz w:val="21"/>
+          <w:szCs w:val="21"/>
+        </w:rPr>
+      </w:pPr>
+      <w:r>
+        <w:rPr>
+          <w:sz w:val="21"/>
+          <w:szCs w:val="21"/>
+        </w:rPr>
+        <w:t xml:space="preserve">Figure 6.3: experiment6.py line 217-224 </w:t>
+      </w:r>
+    </w:p>
+    <w:p>
+      <w:pPr>
+        <w:shd w:val="clear" w:color="auto" w:fill="FFFFFF"/>
+        <w:jc w:val="both"/>
+        <w:rPr>
+          <w:sz w:val="21"/>
+          <w:szCs w:val="21"/>
+        </w:rPr>
+      </w:pPr>
+      <w:r>
+        <w:rPr>
+          <w:sz w:val="21"/>
+          <w:szCs w:val="21"/>
+        </w:rPr>
+        <w:t xml:space="preserve">Figure 6.4: experiment6.py line 227-234 </w:t>
+      </w:r>
+    </w:p>
+    <w:p>
+      <w:pPr>
+        <w:shd w:val="clear" w:color="auto" w:fill="FFFFFF"/>
+        <w:jc w:val="both"/>
+        <w:rPr>
+          <w:sz w:val="21"/>
+          <w:szCs w:val="21"/>
+        </w:rPr>
+      </w:pPr>
+      <w:r>
+        <w:rPr>
+          <w:sz w:val="21"/>
+          <w:szCs w:val="21"/>
+        </w:rPr>
+        <w:t xml:space="preserve"> </w:t>
+      </w:r>
+    </w:p>
+    <w:p>
+      <w:pPr>
+        <w:shd w:val="clear" w:color="auto" w:fill="FFFFFF"/>
+        <w:jc w:val="center"/>
+        <w:rPr>
+          <w:color w:val="2F5496"/>
+          <w:sz w:val="26"/>
+          <w:szCs w:val="26"/>
+        </w:rPr>
+      </w:pPr>
+      <w:r>
+        <w:rPr>
+          <w:color w:val="2F5496"/>
+          <w:sz w:val="26"/>
+          <w:szCs w:val="26"/>
         </w:rPr>
         <w:lastRenderedPageBreak/>
-        <w:t xml:space="preserve">Figure 1.2: experiment1.py line 155-213 </w:t>
-      </w:r>
-    </w:p>
-    <w:p>
-      <w:pPr>
-        <w:shd w:val="clear" w:color="auto" w:fill="FFFFFF"/>
-        <w:jc w:val="both"/>
-        <w:rPr>
-          <w:sz w:val="21"/>
-          <w:szCs w:val="21"/>
-        </w:rPr>
-      </w:pPr>
-      <w:r>
-        <w:rPr>
-          <w:sz w:val="21"/>
-          <w:szCs w:val="21"/>
-        </w:rPr>
-        <w:t xml:space="preserve">Figure 1.3: experiment1.py line 215-273 </w:t>
-      </w:r>
-    </w:p>
-    <w:p>
-      <w:pPr>
-        <w:shd w:val="clear" w:color="auto" w:fill="FFFFFF"/>
-        <w:jc w:val="both"/>
-        <w:rPr>
-          <w:sz w:val="21"/>
-          <w:szCs w:val="21"/>
-        </w:rPr>
-      </w:pPr>
-      <w:r>
-        <w:rPr>
-          <w:sz w:val="21"/>
-          <w:szCs w:val="21"/>
-        </w:rPr>
-        <w:t>Figure 1.4: experiment1.py line 275-337</w:t>
-      </w:r>
-    </w:p>
-    <w:p>
-      <w:pPr>
-        <w:shd w:val="clear" w:color="auto" w:fill="FFFFFF"/>
-        <w:jc w:val="both"/>
-        <w:rPr>
-          <w:sz w:val="21"/>
-          <w:szCs w:val="21"/>
-        </w:rPr>
-      </w:pPr>
-    </w:p>
-    <w:p>
-      <w:pPr>
-        <w:shd w:val="clear" w:color="auto" w:fill="FFFFFF"/>
-        <w:jc w:val="center"/>
-        <w:rPr>
-          <w:color w:val="2F5496"/>
-          <w:sz w:val="26"/>
-          <w:szCs w:val="26"/>
-        </w:rPr>
-      </w:pPr>
-      <w:r>
-        <w:rPr>
-          <w:color w:val="2F5496"/>
-          <w:sz w:val="26"/>
-          <w:szCs w:val="26"/>
-        </w:rPr>
-        <w:t xml:space="preserve">Experiment 2 </w:t>
-      </w:r>
-    </w:p>
-    <w:p>
-      <w:pPr>
-        <w:shd w:val="clear" w:color="auto" w:fill="FFFFFF"/>
-        <w:jc w:val="center"/>
-        <w:rPr>
-          <w:color w:val="2F5496"/>
-          <w:sz w:val="26"/>
-          <w:szCs w:val="26"/>
-        </w:rPr>
-      </w:pPr>
-      <w:r>
-        <w:rPr>
-          <w:color w:val="2F5496"/>
-          <w:sz w:val="26"/>
-          <w:szCs w:val="26"/>
-        </w:rPr>
-        <w:t xml:space="preserve"> </w:t>
-      </w:r>
-    </w:p>
-    <w:p>
-      <w:pPr>
-        <w:shd w:val="clear" w:color="auto" w:fill="FFFFFF"/>
-        <w:jc w:val="both"/>
-        <w:rPr>
-          <w:sz w:val="21"/>
-          <w:szCs w:val="21"/>
-        </w:rPr>
-      </w:pPr>
-      <w:r>
-        <w:rPr>
-          <w:sz w:val="21"/>
-          <w:szCs w:val="21"/>
-        </w:rPr>
-        <w:t xml:space="preserve">Figure 2.1: experiment2.py line 318-325 </w:t>
-      </w:r>
-    </w:p>
-    <w:p>
-      <w:pPr>
-        <w:shd w:val="clear" w:color="auto" w:fill="FFFFFF"/>
-        <w:jc w:val="both"/>
-        <w:rPr>
-          <w:sz w:val="21"/>
-          <w:szCs w:val="21"/>
-        </w:rPr>
-      </w:pPr>
-      <w:r>
-        <w:rPr>
-          <w:sz w:val="21"/>
-          <w:szCs w:val="21"/>
-        </w:rPr>
-        <w:t xml:space="preserve">Figure 2.2: experiment2.py line 327-334 </w:t>
-      </w:r>
-    </w:p>
-    <w:p>
-      <w:pPr>
-        <w:shd w:val="clear" w:color="auto" w:fill="FFFFFF"/>
-        <w:jc w:val="both"/>
-        <w:rPr>
-          <w:sz w:val="21"/>
-          <w:szCs w:val="21"/>
-        </w:rPr>
-      </w:pPr>
-      <w:r>
-        <w:rPr>
-          <w:sz w:val="21"/>
-          <w:szCs w:val="21"/>
-        </w:rPr>
-        <w:t xml:space="preserve">Figure 2.3: experiment2.py line 336-343 </w:t>
-      </w:r>
-    </w:p>
-    <w:p>
-      <w:pPr>
-        <w:shd w:val="clear" w:color="auto" w:fill="FFFFFF"/>
-        <w:jc w:val="both"/>
-        <w:rPr>
-          <w:sz w:val="21"/>
-          <w:szCs w:val="21"/>
-        </w:rPr>
-      </w:pPr>
-      <w:r>
-        <w:rPr>
-          <w:sz w:val="21"/>
-          <w:szCs w:val="21"/>
-        </w:rPr>
-        <w:t xml:space="preserve">Figure 2.4: experiment2.py line 345-352 </w:t>
-      </w:r>
-    </w:p>
-    <w:p>
-      <w:pPr>
-        <w:shd w:val="clear" w:color="auto" w:fill="FFFFFF"/>
-        <w:jc w:val="both"/>
-        <w:rPr>
-          <w:sz w:val="21"/>
-          <w:szCs w:val="21"/>
-        </w:rPr>
-      </w:pPr>
-      <w:r>
-        <w:rPr>
-          <w:sz w:val="21"/>
-          <w:szCs w:val="21"/>
-        </w:rPr>
-        <w:t xml:space="preserve">Figure 2.5: experiment2.py line 357-364 </w:t>
-      </w:r>
-    </w:p>
-    <w:p>
-      <w:pPr>
-        <w:shd w:val="clear" w:color="auto" w:fill="FFFFFF"/>
-        <w:jc w:val="both"/>
-        <w:rPr>
-          <w:sz w:val="21"/>
-          <w:szCs w:val="21"/>
-        </w:rPr>
-      </w:pPr>
-      <w:r>
-        <w:rPr>
-          <w:sz w:val="21"/>
-          <w:szCs w:val="21"/>
-        </w:rPr>
-        <w:t xml:space="preserve">Figure 2.6: experiment2.py line 366-373 </w:t>
-      </w:r>
-    </w:p>
-    <w:p>
-      <w:pPr>
-        <w:shd w:val="clear" w:color="auto" w:fill="FFFFFF"/>
-        <w:jc w:val="both"/>
-        <w:rPr>
-          <w:sz w:val="21"/>
-          <w:szCs w:val="21"/>
-        </w:rPr>
-      </w:pPr>
-      <w:r>
-        <w:rPr>
-          <w:sz w:val="21"/>
-          <w:szCs w:val="21"/>
-        </w:rPr>
-        <w:t xml:space="preserve">Figure 2.7: experiment2.py line 375-382 </w:t>
-      </w:r>
-    </w:p>
-    <w:p>
-      <w:pPr>
-        <w:shd w:val="clear" w:color="auto" w:fill="FFFFFF"/>
-        <w:jc w:val="both"/>
-        <w:rPr>
-          <w:sz w:val="21"/>
-          <w:szCs w:val="21"/>
-        </w:rPr>
-      </w:pPr>
-      <w:r>
-        <w:rPr>
-          <w:sz w:val="21"/>
-          <w:szCs w:val="21"/>
-        </w:rPr>
-        <w:t xml:space="preserve">Figure 2.8: experiment2.py line 385-392 </w:t>
-      </w:r>
-    </w:p>
-    <w:p>
-      <w:pPr>
-        <w:shd w:val="clear" w:color="auto" w:fill="FFFFFF"/>
-        <w:spacing w:line="277" w:lineRule="auto"/>
-        <w:jc w:val="both"/>
-        <w:rPr>
-          <w:sz w:val="21"/>
-          <w:szCs w:val="21"/>
-        </w:rPr>
-      </w:pPr>
-      <w:r>
-        <w:rPr>
-          <w:sz w:val="21"/>
-          <w:szCs w:val="21"/>
-        </w:rPr>
-        <w:t xml:space="preserve"> </w:t>
-      </w:r>
-    </w:p>
-    <w:p>
-      <w:pPr>
-        <w:shd w:val="clear" w:color="auto" w:fill="FFFFFF"/>
-        <w:jc w:val="both"/>
-        <w:rPr>
-          <w:sz w:val="21"/>
-          <w:szCs w:val="21"/>
-        </w:rPr>
-      </w:pPr>
-      <w:r>
-        <w:rPr>
-          <w:sz w:val="21"/>
-          <w:szCs w:val="21"/>
-        </w:rPr>
-        <w:t xml:space="preserve"> </w:t>
-      </w:r>
-    </w:p>
-    <w:p>
-      <w:pPr>
-        <w:shd w:val="clear" w:color="auto" w:fill="FFFFFF"/>
-        <w:jc w:val="center"/>
-        <w:rPr>
-          <w:color w:val="2F5496"/>
-          <w:sz w:val="26"/>
-          <w:szCs w:val="26"/>
-        </w:rPr>
-      </w:pPr>
-      <w:r>
-        <w:rPr>
-          <w:color w:val="2F5496"/>
-          <w:sz w:val="26"/>
-          <w:szCs w:val="26"/>
-        </w:rPr>
-        <w:t xml:space="preserve">Experiment 3 </w:t>
-      </w:r>
-    </w:p>
-    <w:p>
-      <w:pPr>
-        <w:shd w:val="clear" w:color="auto" w:fill="FFFFFF"/>
-        <w:spacing w:line="277" w:lineRule="auto"/>
-        <w:jc w:val="both"/>
-        <w:rPr>
-          <w:sz w:val="21"/>
-          <w:szCs w:val="21"/>
-        </w:rPr>
-      </w:pPr>
-      <w:r>
-        <w:rPr>
-          <w:sz w:val="21"/>
-          <w:szCs w:val="21"/>
-        </w:rPr>
-        <w:t xml:space="preserve"> </w:t>
-      </w:r>
-    </w:p>
-    <w:p>
-      <w:pPr>
-        <w:shd w:val="clear" w:color="auto" w:fill="FFFFFF"/>
-        <w:jc w:val="both"/>
-        <w:rPr>
-          <w:color w:val="2F5496"/>
-        </w:rPr>
-      </w:pPr>
-      <w:r>
-        <w:rPr>
-          <w:color w:val="2F5496"/>
-        </w:rPr>
-        <w:t xml:space="preserve">Scale: </w:t>
-      </w:r>
-    </w:p>
-    <w:p>
-      <w:pPr>
-        <w:shd w:val="clear" w:color="auto" w:fill="FFFFFF"/>
-        <w:ind w:firstLine="420"/>
-        <w:jc w:val="both"/>
-      </w:pPr>
-      <w:r>
-        <w:t xml:space="preserve">We get the data and graph by using a for loop which ranges from 0 to the max number of swaps. The Scaling factor is simply the step size we take in our range function. This has the effect of smoothing out the graph by reducing the variance and reducing the amount of time it takes to calculate the entire data set. </w:t>
-      </w:r>
-    </w:p>
-    <w:p>
-      <w:pPr>
-        <w:shd w:val="clear" w:color="auto" w:fill="FFFFFF"/>
-        <w:jc w:val="both"/>
-      </w:pPr>
-      <w:r>
-        <w:t xml:space="preserve"> </w:t>
-      </w:r>
-    </w:p>
-    <w:p>
-      <w:pPr>
-        <w:shd w:val="clear" w:color="auto" w:fill="FFFFFF"/>
-        <w:jc w:val="both"/>
-      </w:pPr>
-      <w:r>
-        <w:t xml:space="preserve">Figure 3.1: Exp3.py line 147 </w:t>
-      </w:r>
-    </w:p>
-    <w:p>
-      <w:pPr>
-        <w:shd w:val="clear" w:color="auto" w:fill="FFFFFF"/>
-        <w:jc w:val="center"/>
-      </w:pPr>
-      <w:r>
-        <w:t xml:space="preserve"> </w:t>
-      </w:r>
-    </w:p>
-    <w:p>
-      <w:pPr>
-        <w:shd w:val="clear" w:color="auto" w:fill="FFFFFF"/>
-        <w:jc w:val="both"/>
-      </w:pPr>
-      <w:r>
-        <w:t xml:space="preserve"> </w:t>
-      </w:r>
-    </w:p>
-    <w:p>
-      <w:pPr>
-        <w:shd w:val="clear" w:color="auto" w:fill="FFFFFF"/>
-        <w:jc w:val="center"/>
-      </w:pPr>
-      <w:r>
-        <w:t xml:space="preserve"> </w:t>
-      </w:r>
-    </w:p>
-    <w:p>
-      <w:pPr>
-        <w:shd w:val="clear" w:color="auto" w:fill="FFFFFF"/>
-        <w:jc w:val="center"/>
-        <w:rPr>
-          <w:color w:val="2F5496"/>
-          <w:sz w:val="26"/>
-          <w:szCs w:val="26"/>
-        </w:rPr>
-      </w:pPr>
-      <w:r>
-        <w:rPr>
-          <w:color w:val="2F5496"/>
-          <w:sz w:val="26"/>
-          <w:szCs w:val="26"/>
-        </w:rPr>
-        <w:t xml:space="preserve">Experiment 4 </w:t>
-      </w:r>
-    </w:p>
-    <w:p>
-      <w:pPr>
-        <w:shd w:val="clear" w:color="auto" w:fill="FFFFFF"/>
-        <w:jc w:val="both"/>
-        <w:rPr>
-          <w:sz w:val="21"/>
-          <w:szCs w:val="21"/>
-        </w:rPr>
-      </w:pPr>
-      <w:r>
-        <w:rPr>
-          <w:sz w:val="21"/>
-          <w:szCs w:val="21"/>
-        </w:rPr>
-        <w:t xml:space="preserve">Figure 4.1: Exp4.py line 334 </w:t>
-      </w:r>
-    </w:p>
-    <w:p>
-      <w:pPr>
-        <w:shd w:val="clear" w:color="auto" w:fill="FFFFFF"/>
-        <w:jc w:val="both"/>
-        <w:rPr>
-          <w:sz w:val="21"/>
-          <w:szCs w:val="21"/>
-        </w:rPr>
-      </w:pPr>
-      <w:r>
-        <w:rPr>
-          <w:sz w:val="21"/>
-          <w:szCs w:val="21"/>
-        </w:rPr>
-        <w:t xml:space="preserve">Figure 4.2: Exp4.py line 338 </w:t>
-      </w:r>
-    </w:p>
-    <w:p>
-      <w:pPr>
-        <w:shd w:val="clear" w:color="auto" w:fill="FFFFFF"/>
-        <w:jc w:val="both"/>
-        <w:rPr>
-          <w:sz w:val="21"/>
-          <w:szCs w:val="21"/>
-        </w:rPr>
-      </w:pPr>
-      <w:r>
-        <w:rPr>
-          <w:sz w:val="21"/>
-          <w:szCs w:val="21"/>
-        </w:rPr>
-        <w:t xml:space="preserve">Figure 4.3: Exp4.py line 341 </w:t>
-      </w:r>
-    </w:p>
-    <w:p>
-      <w:pPr>
-        <w:shd w:val="clear" w:color="auto" w:fill="FFFFFF"/>
-        <w:jc w:val="both"/>
-        <w:rPr>
-          <w:sz w:val="21"/>
-          <w:szCs w:val="21"/>
-        </w:rPr>
-      </w:pPr>
-      <w:r>
-        <w:rPr>
-          <w:sz w:val="21"/>
-          <w:szCs w:val="21"/>
-        </w:rPr>
-        <w:t xml:space="preserve">Figure 4.4: Exp4.py line 344 </w:t>
-      </w:r>
-    </w:p>
-    <w:p>
-      <w:pPr>
-        <w:shd w:val="clear" w:color="auto" w:fill="FFFFFF"/>
-        <w:jc w:val="both"/>
-        <w:rPr>
-          <w:sz w:val="21"/>
-          <w:szCs w:val="21"/>
-        </w:rPr>
-      </w:pPr>
-      <w:r>
-        <w:rPr>
-          <w:sz w:val="21"/>
-          <w:szCs w:val="21"/>
-        </w:rPr>
-        <w:t xml:space="preserve"> </w:t>
-      </w:r>
-    </w:p>
-    <w:p>
-      <w:pPr>
-        <w:shd w:val="clear" w:color="auto" w:fill="FFFFFF"/>
-        <w:jc w:val="center"/>
-        <w:rPr>
-          <w:color w:val="2F5496"/>
-          <w:sz w:val="26"/>
-          <w:szCs w:val="26"/>
-        </w:rPr>
-      </w:pPr>
-      <w:r>
-        <w:rPr>
-          <w:color w:val="2F5496"/>
-          <w:sz w:val="26"/>
-          <w:szCs w:val="26"/>
-        </w:rPr>
-        <w:t xml:space="preserve">Experiment 5 </w:t>
-      </w:r>
-    </w:p>
-    <w:p>
-      <w:pPr>
-        <w:shd w:val="clear" w:color="auto" w:fill="FFFFFF"/>
-        <w:jc w:val="both"/>
-        <w:rPr>
-          <w:sz w:val="21"/>
-          <w:szCs w:val="21"/>
-        </w:rPr>
-      </w:pPr>
-      <w:r>
-        <w:rPr>
-          <w:sz w:val="21"/>
-          <w:szCs w:val="21"/>
-        </w:rPr>
-        <w:t xml:space="preserve">Figure 5.1: Exp5.py line 218 </w:t>
-      </w:r>
-    </w:p>
-    <w:p>
-      <w:pPr>
-        <w:shd w:val="clear" w:color="auto" w:fill="FFFFFF"/>
-        <w:rPr>
-          <w:color w:val="2F5496"/>
-          <w:sz w:val="26"/>
-          <w:szCs w:val="26"/>
-        </w:rPr>
-      </w:pPr>
-    </w:p>
-    <w:p>
-      <w:pPr>
-        <w:shd w:val="clear" w:color="auto" w:fill="FFFFFF"/>
-        <w:rPr>
-          <w:color w:val="2F5496"/>
-          <w:sz w:val="26"/>
-          <w:szCs w:val="26"/>
-        </w:rPr>
-      </w:pPr>
-    </w:p>
-    <w:p>
-      <w:pPr>
-        <w:shd w:val="clear" w:color="auto" w:fill="FFFFFF"/>
-        <w:rPr>
-          <w:color w:val="2F5496"/>
-          <w:sz w:val="26"/>
-          <w:szCs w:val="26"/>
-        </w:rPr>
-      </w:pPr>
-    </w:p>
-    <w:p>
-      <w:pPr>
-        <w:shd w:val="clear" w:color="auto" w:fill="FFFFFF"/>
-        <w:jc w:val="center"/>
-        <w:rPr>
-          <w:color w:val="2F5496"/>
-          <w:sz w:val="26"/>
-          <w:szCs w:val="26"/>
-        </w:rPr>
-      </w:pPr>
-      <w:r>
-        <w:rPr>
-          <w:color w:val="2F5496"/>
-          <w:sz w:val="26"/>
-          <w:szCs w:val="26"/>
-        </w:rPr>
-        <w:t xml:space="preserve">Experiment 6 </w:t>
-      </w:r>
-    </w:p>
-    <w:p>
-      <w:pPr>
-        <w:shd w:val="clear" w:color="auto" w:fill="FFFFFF"/>
-        <w:jc w:val="both"/>
-        <w:rPr>
-          <w:sz w:val="21"/>
-          <w:szCs w:val="21"/>
-        </w:rPr>
-      </w:pPr>
-      <w:r>
-        <w:rPr>
-          <w:sz w:val="21"/>
-          <w:szCs w:val="21"/>
-        </w:rPr>
-        <w:t xml:space="preserve">Figure 6.1: experiment6.py line 197-204 </w:t>
-      </w:r>
-    </w:p>
-    <w:p>
-      <w:pPr>
-        <w:shd w:val="clear" w:color="auto" w:fill="FFFFFF"/>
-        <w:jc w:val="both"/>
-        <w:rPr>
-          <w:sz w:val="21"/>
-          <w:szCs w:val="21"/>
-        </w:rPr>
-      </w:pPr>
-      <w:r>
-        <w:rPr>
-          <w:sz w:val="21"/>
-          <w:szCs w:val="21"/>
-        </w:rPr>
-        <w:t xml:space="preserve">Figure 6.2: experiment6.py line 207-214 </w:t>
-      </w:r>
-    </w:p>
-    <w:p>
-      <w:pPr>
-        <w:shd w:val="clear" w:color="auto" w:fill="FFFFFF"/>
-        <w:jc w:val="both"/>
-        <w:rPr>
-          <w:sz w:val="21"/>
-          <w:szCs w:val="21"/>
-        </w:rPr>
-      </w:pPr>
-      <w:r>
-        <w:rPr>
-          <w:sz w:val="21"/>
-          <w:szCs w:val="21"/>
-        </w:rPr>
-        <w:t xml:space="preserve">Figure 6.3: experiment6.py line 217-224 </w:t>
-      </w:r>
-    </w:p>
-    <w:p>
-      <w:pPr>
-        <w:shd w:val="clear" w:color="auto" w:fill="FFFFFF"/>
-        <w:jc w:val="both"/>
-        <w:rPr>
-          <w:sz w:val="21"/>
-          <w:szCs w:val="21"/>
-        </w:rPr>
-      </w:pPr>
-      <w:r>
-        <w:rPr>
-          <w:sz w:val="21"/>
-          <w:szCs w:val="21"/>
-        </w:rPr>
-        <w:t xml:space="preserve">Figure 6.4: experiment6.py line 227-234 </w:t>
-      </w:r>
-    </w:p>
-    <w:p>
-      <w:pPr>
-        <w:shd w:val="clear" w:color="auto" w:fill="FFFFFF"/>
-        <w:jc w:val="both"/>
-        <w:rPr>
-          <w:sz w:val="21"/>
-          <w:szCs w:val="21"/>
-        </w:rPr>
-      </w:pPr>
-      <w:r>
-        <w:rPr>
-          <w:sz w:val="21"/>
-          <w:szCs w:val="21"/>
-        </w:rPr>
-        <w:lastRenderedPageBreak/>
-        <w:t xml:space="preserve"> </w:t>
-      </w:r>
-    </w:p>
-    <w:p>
-      <w:pPr>
-        <w:shd w:val="clear" w:color="auto" w:fill="FFFFFF"/>
-        <w:jc w:val="center"/>
-        <w:rPr>
-          <w:color w:val="2F5496"/>
-          <w:sz w:val="26"/>
-          <w:szCs w:val="26"/>
-        </w:rPr>
-      </w:pPr>
-      <w:r>
-        <w:rPr>
-          <w:color w:val="2F5496"/>
-          <w:sz w:val="26"/>
-          <w:szCs w:val="26"/>
-        </w:rPr>
         <w:t xml:space="preserve">Experiment 7 </w:t>
       </w:r>
     </w:p>

</xml_diff>